<commit_message>
Changed directions header doc name
</commit_message>
<xml_diff>
--- a/docker/docmosis/templates/CV-UNS-STD-ENG-01363.docx
+++ b/docker/docmosis/templates/CV-UNS-STD-ENG-01363.docx
@@ -140,7 +140,6 @@
     </w:p>
     <w:p>
       <w:pPr>
-        <w:spacing w:line="240" w:lineRule="auto"/>
         <w:jc w:val="center"/>
         <w:rPr>
           <w:rFonts w:ascii="Arial" w:hAnsi="Arial" w:cs="Arial"/>
@@ -175,7 +174,7 @@
           <w:sz w:val="28"/>
           <w:szCs w:val="28"/>
         </w:rPr>
-        <w:t>&lt;&lt;cs_{writtenByJudge}&gt;&gt;&lt;</w:t>
+        <w:t>&lt;&lt;cs_{writtenByJudge}&gt;&gt;&lt;&lt;hearingLocation.</w:t>
       </w:r>
       <w:r>
         <w:rPr>
@@ -184,17 +183,7 @@
           <w:sz w:val="28"/>
           <w:szCs w:val="28"/>
         </w:rPr>
-        <w:t>&lt;</w:t>
-      </w:r>
-      <w:r>
-        <w:rPr>
-          <w:rFonts w:ascii="Arial" w:hAnsi="Arial" w:cs="Arial"/>
-          <w:b/>
-          <w:bCs/>
-          <w:sz w:val="28"/>
-          <w:szCs w:val="28"/>
-        </w:rPr>
-        <w:t>caseManagementLocation</w:t>
+        <w:t>external_short</w:t>
       </w:r>
       <w:r>
         <w:rPr>
@@ -203,25 +192,7 @@
           <w:sz w:val="28"/>
           <w:szCs w:val="28"/>
         </w:rPr>
-        <w:t>.</w:t>
-      </w:r>
-      <w:r>
-        <w:rPr>
-          <w:rFonts w:ascii="Arial" w:hAnsi="Arial" w:cs="Arial"/>
-          <w:b/>
-          <w:sz w:val="28"/>
-          <w:szCs w:val="28"/>
-        </w:rPr>
-        <w:t>external_short</w:t>
-      </w:r>
-      <w:r>
-        <w:rPr>
-          <w:rFonts w:ascii="Arial" w:hAnsi="Arial" w:cs="Arial"/>
-          <w:b/>
-          <w:sz w:val="28"/>
-          <w:szCs w:val="28"/>
-        </w:rPr>
-        <w:t>_name&gt;&gt;&lt;&lt;else&gt;&gt; Online Civil Claims&lt;&lt;es_&gt;&gt;</w:t>
+        <w:t>_name&gt;&gt;&lt;&lt;else&gt;&gt;Online Civil Claims&lt;&lt;es_&gt;&gt;</w:t>
       </w:r>
       <w:r>
         <w:rPr>
@@ -334,12 +305,11 @@
           <w:rFonts w:ascii="Arial" w:hAnsi="Arial" w:cs="Arial"/>
         </w:rPr>
         <w:sectPr>
-          <w:type w:val="continuous"/>
           <w:pgSz w:w="11906" w:h="16838"/>
           <w:pgMar w:top="1440" w:right="1440" w:bottom="1440" w:left="1440" w:header="708" w:footer="708" w:gutter="0"/>
-          <w:cols w:num="3" w:space="714" w:equalWidth="0">
-            <w:col w:w="1871" w:space="714"/>
-            <w:col w:w="3855" w:space="714"/>
+          <w:cols w:num="3" w:space="715" w:equalWidth="0">
+            <w:col w:w="1871" w:space="715"/>
+            <w:col w:w="3855" w:space="713"/>
             <w:col w:w="1872"/>
           </w:cols>
           <w:docGrid w:linePitch="360"/>
@@ -349,6 +319,7 @@
     <w:p>
       <w:pPr>
         <w:spacing w:after="274"/>
+        <w:ind w:left="-2"/>
         <w:rPr>
           <w:rFonts w:ascii="Arial" w:hAnsi="Arial" w:cs="Arial"/>
         </w:rPr>
@@ -1207,24 +1178,3690 @@
       <w:r>
         <w:rPr>
           <w:rFonts w:ascii="Arial" w:hAnsi="Arial" w:cs="Arial"/>
-          <w:lang w:val="en-US"/>
+          <w:bCs/>
         </w:rPr>
         <w:t>&lt;&lt;</w:t>
       </w:r>
-      <w:r>
-        <w:rPr>
-          <w:rFonts w:ascii="Arial" w:hAnsi="Arial" w:cs="Arial"/>
-          <w:lang w:val="en-US"/>
-        </w:rPr>
-        <w:t>section</w:t>
-      </w:r>
-      <w:r>
-        <w:rPr>
-          <w:rFonts w:ascii="Arial" w:hAnsi="Arial" w:cs="Arial"/>
-          <w:lang w:val="en-US"/>
-        </w:rPr>
-        <w:t>1</w:t>
-      </w:r>
+      <w:proofErr w:type="spellStart"/>
+      <w:r>
+        <w:rPr>
+          <w:rFonts w:ascii="Arial" w:hAnsi="Arial" w:cs="Arial"/>
+          <w:lang w:val="en-US"/>
+        </w:rPr>
+        <w:t>disposalHearingJudgesRecital.input</w:t>
+      </w:r>
+      <w:proofErr w:type="spellEnd"/>
+      <w:r>
+        <w:rPr>
+          <w:rFonts w:ascii="Arial" w:hAnsi="Arial" w:cs="Arial"/>
+          <w:bCs/>
+        </w:rPr>
+        <w:t>&gt;&gt;</w:t>
+      </w:r>
+    </w:p>
+    <w:p>
+      <w:pPr>
+        <w:rPr>
+          <w:rFonts w:ascii="Arial" w:hAnsi="Arial" w:cs="Arial"/>
+          <w:bCs/>
+        </w:rPr>
+      </w:pPr>
+      <w:r>
+        <w:rPr>
+          <w:rFonts w:ascii="Arial" w:hAnsi="Arial" w:cs="Arial"/>
+          <w:bCs/>
+        </w:rPr>
+        <w:t>It is ordered that:</w:t>
+      </w:r>
+    </w:p>
+    <w:p>
+      <w:pPr>
+        <w:pStyle w:val="NormalWeb"/>
+        <w:numPr>
+          <w:ilvl w:val="0"/>
+          <w:numId w:val="11"/>
+        </w:numPr>
+        <w:shd w:val="clear" w:color="auto" w:fill="FFFFFF"/>
+        <w:spacing w:before="150" w:beforeAutospacing="0" w:after="0" w:afterAutospacing="0"/>
+        <w:rPr>
+          <w:rFonts w:ascii="Arial" w:hAnsi="Arial" w:cs="Arial"/>
+          <w:sz w:val="22"/>
+          <w:szCs w:val="22"/>
+        </w:rPr>
+      </w:pPr>
+      <w:r>
+        <w:rPr>
+          <w:rFonts w:ascii="Arial" w:hAnsi="Arial" w:cs="Arial"/>
+          <w:b/>
+          <w:bCs/>
+          <w:sz w:val="22"/>
+          <w:szCs w:val="22"/>
+        </w:rPr>
+        <w:t>Uploading documents:</w:t>
+      </w:r>
+      <w:r>
+        <w:rPr>
+          <w:rFonts w:ascii="Arial" w:hAnsi="Arial" w:cs="Arial"/>
+          <w:sz w:val="22"/>
+          <w:szCs w:val="22"/>
+        </w:rPr>
+        <w:t> Where this order requires a document to be uploaded to the Digital Portal, the order is complied with if:</w:t>
+      </w:r>
+    </w:p>
+    <w:p>
+      <w:pPr>
+        <w:pStyle w:val="NormalWeb"/>
+        <w:shd w:val="clear" w:color="auto" w:fill="FFFFFF"/>
+        <w:spacing w:before="150" w:beforeAutospacing="0" w:after="0" w:afterAutospacing="0"/>
+        <w:ind w:left="720"/>
+        <w:rPr>
+          <w:rFonts w:ascii="Arial" w:hAnsi="Arial" w:cs="Arial"/>
+          <w:sz w:val="22"/>
+          <w:szCs w:val="22"/>
+        </w:rPr>
+      </w:pPr>
+      <w:r>
+        <w:rPr>
+          <w:rFonts w:ascii="Arial" w:hAnsi="Arial" w:cs="Arial"/>
+          <w:sz w:val="22"/>
+          <w:szCs w:val="22"/>
+        </w:rPr>
+        <w:t>        a. the document is served on all other parties by the date specified in this order,</w:t>
+      </w:r>
+    </w:p>
+    <w:p>
+      <w:pPr>
+        <w:pStyle w:val="NormalWeb"/>
+        <w:shd w:val="clear" w:color="auto" w:fill="FFFFFF"/>
+        <w:spacing w:before="150" w:beforeAutospacing="0" w:after="0" w:afterAutospacing="0"/>
+        <w:ind w:left="720"/>
+        <w:rPr>
+          <w:rFonts w:ascii="Arial" w:hAnsi="Arial" w:cs="Arial"/>
+          <w:sz w:val="22"/>
+          <w:szCs w:val="22"/>
+        </w:rPr>
+      </w:pPr>
+      <w:r>
+        <w:rPr>
+          <w:rFonts w:ascii="Arial" w:hAnsi="Arial" w:cs="Arial"/>
+          <w:sz w:val="22"/>
+          <w:szCs w:val="22"/>
+        </w:rPr>
+        <w:t>        b. where the document is a draft consent order, it is also filed with the court by the date specified in this order, and</w:t>
+      </w:r>
+    </w:p>
+    <w:p>
+      <w:pPr>
+        <w:pStyle w:val="NormalWeb"/>
+        <w:shd w:val="clear" w:color="auto" w:fill="FFFFFF"/>
+        <w:spacing w:before="150" w:beforeAutospacing="0" w:after="0" w:afterAutospacing="0"/>
+        <w:ind w:left="720"/>
+        <w:rPr>
+          <w:rFonts w:ascii="Arial" w:hAnsi="Arial" w:cs="Arial"/>
+          <w:sz w:val="22"/>
+          <w:szCs w:val="22"/>
+        </w:rPr>
+      </w:pPr>
+      <w:r>
+        <w:rPr>
+          <w:rFonts w:ascii="Arial" w:hAnsi="Arial" w:cs="Arial"/>
+          <w:sz w:val="22"/>
+          <w:szCs w:val="22"/>
+        </w:rPr>
+        <w:t>        c. the upload function has not become available on the Digital Portal at least 14 days before the date of compliance with paragraph (a) (and, if applicable, (b)) above.</w:t>
+      </w:r>
+    </w:p>
+    <w:p>
+      <w:pPr>
+        <w:rPr>
+          <w:rFonts w:ascii="Arial" w:hAnsi="Arial" w:cs="Arial"/>
+          <w:bCs/>
+        </w:rPr>
+      </w:pPr>
+    </w:p>
+    <w:p>
+      <w:pPr>
+        <w:pStyle w:val="ListParagraph"/>
+        <w:numPr>
+          <w:ilvl w:val="0"/>
+          <w:numId w:val="11"/>
+        </w:numPr>
+        <w:rPr>
+          <w:rFonts w:ascii="Arial" w:hAnsi="Arial" w:cs="Arial"/>
+          <w:bCs/>
+        </w:rPr>
+      </w:pPr>
+      <w:r>
+        <w:rPr>
+          <w:rFonts w:ascii="Arial" w:hAnsi="Arial" w:cs="Arial"/>
+          <w:bCs/>
+        </w:rPr>
+        <w:t>This claim does not need to be allocated.</w:t>
+      </w:r>
+    </w:p>
+    <w:p>
+      <w:pPr>
+        <w:rPr>
+          <w:rFonts w:ascii="Arial" w:hAnsi="Arial" w:cs="Arial"/>
+          <w:bCs/>
+        </w:rPr>
+      </w:pPr>
+      <w:r>
+        <w:rPr>
+          <w:rFonts w:ascii="Arial" w:hAnsi="Arial" w:cs="Arial"/>
+          <w:bCs/>
+        </w:rPr>
+        <w:t>&lt;&lt;cs_{</w:t>
+      </w:r>
+      <w:proofErr w:type="spellStart"/>
+      <w:r>
+        <w:rPr>
+          <w:rFonts w:ascii="Arial" w:hAnsi="Arial" w:cs="Arial"/>
+          <w:lang w:val="en-US"/>
+        </w:rPr>
+        <w:t>drawDirectionsOrderRequired</w:t>
+      </w:r>
+      <w:proofErr w:type="spellEnd"/>
+      <w:proofErr w:type="gramStart"/>
+      <w:r>
+        <w:rPr>
+          <w:rFonts w:ascii="Arial" w:hAnsi="Arial" w:cs="Arial"/>
+          <w:lang w:val="en-US"/>
+        </w:rPr>
+        <w:t>=</w:t>
+      </w:r>
+      <w:r>
+        <w:rPr>
+          <w:rFonts w:ascii="Arial" w:hAnsi="Arial" w:cs="Arial"/>
+          <w:highlight w:val="yellow"/>
+          <w:lang w:val="en-US"/>
+        </w:rPr>
+        <w:t>‘</w:t>
+      </w:r>
+      <w:proofErr w:type="gramEnd"/>
+      <w:r>
+        <w:rPr>
+          <w:rFonts w:ascii="Arial" w:hAnsi="Arial" w:cs="Arial"/>
+          <w:highlight w:val="yellow"/>
+          <w:lang w:val="en-US"/>
+        </w:rPr>
+        <w:t>Yes’</w:t>
+      </w:r>
+      <w:r>
+        <w:rPr>
+          <w:rFonts w:ascii="Arial" w:hAnsi="Arial" w:cs="Arial"/>
+          <w:lang w:val="en-US"/>
+        </w:rPr>
+        <w:t>}&gt;&gt;</w:t>
+      </w:r>
+    </w:p>
+    <w:p>
+      <w:pPr>
+        <w:pStyle w:val="ListParagraph"/>
+        <w:numPr>
+          <w:ilvl w:val="0"/>
+          <w:numId w:val="11"/>
+        </w:numPr>
+        <w:rPr>
+          <w:rFonts w:ascii="Arial" w:hAnsi="Arial" w:cs="Arial"/>
+          <w:bCs/>
+        </w:rPr>
+      </w:pPr>
+      <w:r>
+        <w:rPr>
+          <w:rFonts w:ascii="Arial" w:hAnsi="Arial" w:cs="Arial"/>
+          <w:bCs/>
+        </w:rPr>
+        <w:t>There is judgment for the claimant for an amount to be decided by the court.</w:t>
+      </w:r>
+    </w:p>
+    <w:p>
+      <w:pPr>
+        <w:rPr>
+          <w:rFonts w:ascii="Arial" w:hAnsi="Arial" w:cs="Arial"/>
+          <w:bCs/>
+        </w:rPr>
+      </w:pPr>
+      <w:r>
+        <w:rPr>
+          <w:rFonts w:ascii="Arial" w:hAnsi="Arial" w:cs="Arial"/>
+          <w:bCs/>
+        </w:rPr>
+        <w:t>&lt;&lt;es</w:t>
+      </w:r>
+      <w:r>
+        <w:rPr>
+          <w:rFonts w:ascii="Arial" w:hAnsi="Arial" w:cs="Arial"/>
+          <w:bCs/>
+        </w:rPr>
+        <w:t>_</w:t>
+      </w:r>
+      <w:r>
+        <w:rPr>
+          <w:rFonts w:ascii="Arial" w:hAnsi="Arial" w:cs="Arial"/>
+          <w:bCs/>
+        </w:rPr>
+        <w:t>&gt;&gt;</w:t>
+      </w:r>
+    </w:p>
+    <w:p>
+      <w:pPr>
+        <w:rPr>
+          <w:rFonts w:ascii="Arial" w:hAnsi="Arial" w:cs="Arial"/>
+          <w:lang w:val="en-US"/>
+        </w:rPr>
+      </w:pPr>
+      <w:r>
+        <w:rPr>
+          <w:rFonts w:ascii="Arial" w:hAnsi="Arial" w:cs="Arial"/>
+          <w:bCs/>
+        </w:rPr>
+        <w:t>&lt;&lt;cs</w:t>
+      </w:r>
+      <w:proofErr w:type="gramStart"/>
+      <w:r>
+        <w:rPr>
+          <w:rFonts w:ascii="Arial" w:hAnsi="Arial" w:cs="Arial"/>
+          <w:bCs/>
+        </w:rPr>
+        <w:t>_{</w:t>
+      </w:r>
+      <w:proofErr w:type="spellStart"/>
+      <w:proofErr w:type="gramEnd"/>
+      <w:r>
+        <w:rPr>
+          <w:rFonts w:ascii="Arial" w:hAnsi="Arial" w:cs="Arial"/>
+          <w:lang w:val="en-US"/>
+        </w:rPr>
+        <w:t>drawDirectionsOrderRequired</w:t>
+      </w:r>
+      <w:proofErr w:type="spellEnd"/>
+      <w:r>
+        <w:rPr>
+          <w:rFonts w:ascii="Arial" w:hAnsi="Arial" w:cs="Arial"/>
+          <w:lang w:val="en-US"/>
+        </w:rPr>
+        <w:t>=</w:t>
+      </w:r>
+      <w:r>
+        <w:rPr>
+          <w:rFonts w:ascii="Arial" w:hAnsi="Arial" w:cs="Arial"/>
+          <w:highlight w:val="yellow"/>
+          <w:lang w:val="en-US"/>
+        </w:rPr>
+        <w:t>‘Yes’</w:t>
+      </w:r>
+      <w:r>
+        <w:rPr>
+          <w:rFonts w:ascii="Arial" w:hAnsi="Arial" w:cs="Arial"/>
+          <w:lang w:val="en-US"/>
+        </w:rPr>
+        <w:t xml:space="preserve"> &amp;&amp; </w:t>
+      </w:r>
+      <w:proofErr w:type="spellStart"/>
+      <w:r>
+        <w:rPr>
+          <w:rFonts w:ascii="Arial" w:hAnsi="Arial" w:cs="Arial"/>
+          <w:lang w:val="en-US"/>
+        </w:rPr>
+        <w:t>drawDirectionsOrder.judgementSum</w:t>
+      </w:r>
+      <w:proofErr w:type="spellEnd"/>
+      <w:r>
+        <w:rPr>
+          <w:rFonts w:ascii="Arial" w:hAnsi="Arial" w:cs="Arial"/>
+          <w:lang w:val="en-US"/>
+        </w:rPr>
+        <w:t>!=</w:t>
+      </w:r>
+      <w:r>
+        <w:rPr>
+          <w:rFonts w:ascii="Arial" w:hAnsi="Arial" w:cs="Arial"/>
+          <w:highlight w:val="yellow"/>
+          <w:lang w:val="en-US"/>
+        </w:rPr>
+        <w:t>null</w:t>
+      </w:r>
+      <w:r>
+        <w:rPr>
+          <w:rFonts w:ascii="Arial" w:hAnsi="Arial" w:cs="Arial"/>
+          <w:lang w:val="en-US"/>
+        </w:rPr>
+        <w:t>}&gt;&gt;</w:t>
+      </w:r>
+    </w:p>
+    <w:p>
+      <w:pPr>
+        <w:pStyle w:val="ListParagraph"/>
+        <w:numPr>
+          <w:ilvl w:val="0"/>
+          <w:numId w:val="11"/>
+        </w:numPr>
+        <w:rPr>
+          <w:rFonts w:ascii="Arial" w:hAnsi="Arial" w:cs="Arial"/>
+          <w:bCs/>
+        </w:rPr>
+      </w:pPr>
+      <w:r>
+        <w:rPr>
+          <w:rFonts w:ascii="Arial" w:hAnsi="Arial" w:cs="Arial"/>
+          <w:bCs/>
+        </w:rPr>
+        <w:t xml:space="preserve">The damages awarded shall be subject to a deduction of </w:t>
+      </w:r>
+      <w:r>
+        <w:rPr>
+          <w:rFonts w:ascii="Arial" w:hAnsi="Arial" w:cs="Arial"/>
+          <w:b/>
+        </w:rPr>
+        <w:t>&lt;&lt;</w:t>
+      </w:r>
+      <w:proofErr w:type="spellStart"/>
+      <w:r>
+        <w:rPr>
+          <w:rFonts w:ascii="Arial" w:hAnsi="Arial" w:cs="Arial"/>
+          <w:lang w:val="en-US"/>
+        </w:rPr>
+        <w:t>drawDirectionsOrder.judgementSum</w:t>
+      </w:r>
+      <w:proofErr w:type="spellEnd"/>
+      <w:r>
+        <w:rPr>
+          <w:rFonts w:ascii="Arial" w:hAnsi="Arial" w:cs="Arial"/>
+          <w:b/>
+          <w:bCs/>
+          <w:lang w:val="en-US"/>
+        </w:rPr>
+        <w:t>&gt;&gt;%</w:t>
+      </w:r>
+      <w:r>
+        <w:rPr>
+          <w:rFonts w:ascii="Arial" w:hAnsi="Arial" w:cs="Arial"/>
+          <w:bCs/>
+        </w:rPr>
+        <w:t xml:space="preserve"> for contributory negligence.</w:t>
+      </w:r>
+    </w:p>
+    <w:p>
+      <w:pPr>
+        <w:rPr>
+          <w:rFonts w:ascii="Arial" w:hAnsi="Arial" w:cs="Arial"/>
+          <w:bCs/>
+        </w:rPr>
+      </w:pPr>
+      <w:r>
+        <w:rPr>
+          <w:rFonts w:ascii="Arial" w:hAnsi="Arial" w:cs="Arial"/>
+          <w:bCs/>
+        </w:rPr>
+        <w:t>&lt;&lt;es_&gt;&gt;</w:t>
+      </w:r>
+    </w:p>
+    <w:p>
+      <w:pPr>
+        <w:rPr>
+          <w:rFonts w:ascii="Arial" w:hAnsi="Arial" w:cs="Arial"/>
+          <w:bCs/>
+        </w:rPr>
+      </w:pPr>
+      <w:r>
+        <w:rPr>
+          <w:rFonts w:ascii="Arial" w:hAnsi="Arial" w:cs="Arial"/>
+          <w:bCs/>
+        </w:rPr>
+        <w:t>&lt;&lt;cs_{</w:t>
+      </w:r>
+      <w:proofErr w:type="spellStart"/>
+      <w:r>
+        <w:rPr>
+          <w:rFonts w:ascii="Arial" w:hAnsi="Arial" w:cs="Arial"/>
+          <w:lang w:val="en-US"/>
+        </w:rPr>
+        <w:t>disposalHearingDisclosureOfDocumentsToggle</w:t>
+      </w:r>
+      <w:proofErr w:type="spellEnd"/>
+      <w:r>
+        <w:rPr>
+          <w:rFonts w:ascii="Arial" w:hAnsi="Arial" w:cs="Arial"/>
+          <w:lang w:val="en-US"/>
+        </w:rPr>
+        <w:t>=true</w:t>
+      </w:r>
+      <w:r>
+        <w:rPr>
+          <w:rFonts w:ascii="Arial" w:hAnsi="Arial" w:cs="Arial"/>
+          <w:lang w:val="en-US"/>
+        </w:rPr>
+        <w:t>}&gt;&gt;</w:t>
+      </w:r>
+    </w:p>
+    <w:p>
+      <w:pPr>
+        <w:rPr>
+          <w:rFonts w:ascii="Arial" w:hAnsi="Arial" w:cs="Arial"/>
+        </w:rPr>
+      </w:pPr>
+      <w:r>
+        <w:rPr>
+          <w:rFonts w:ascii="Arial" w:hAnsi="Arial" w:cs="Arial"/>
+          <w:b/>
+        </w:rPr>
+        <w:t>Disclosure of documents</w:t>
+      </w:r>
+    </w:p>
+    <w:p>
+      <w:pPr>
+        <w:pStyle w:val="ListParagraph"/>
+        <w:numPr>
+          <w:ilvl w:val="0"/>
+          <w:numId w:val="11"/>
+        </w:numPr>
+        <w:rPr>
+          <w:rFonts w:ascii="Arial" w:hAnsi="Arial" w:cs="Arial"/>
+        </w:rPr>
+      </w:pPr>
+      <w:r>
+        <w:rPr>
+          <w:rFonts w:ascii="Arial" w:hAnsi="Arial" w:cs="Arial"/>
+          <w:lang w:val="en-US"/>
+        </w:rPr>
+        <w:t>&lt;&lt;disposalHearingDisclosureOfDocuments.input1&gt;&gt;</w:t>
+      </w:r>
+      <w:r>
+        <w:rPr>
+          <w:rFonts w:ascii="Arial" w:hAnsi="Arial" w:cs="Arial"/>
+          <w:lang w:val="en-US"/>
+        </w:rPr>
+        <w:t xml:space="preserve"> </w:t>
+      </w:r>
+      <w:r>
+        <w:rPr>
+          <w:rFonts w:ascii="Arial" w:hAnsi="Arial" w:cs="Arial"/>
+          <w:b/>
+          <w:bCs/>
+          <w:lang w:val="en-US"/>
+        </w:rPr>
+        <w:t>&lt;</w:t>
+      </w:r>
+      <w:proofErr w:type="gramStart"/>
+      <w:r>
+        <w:rPr>
+          <w:rFonts w:ascii="Arial" w:hAnsi="Arial" w:cs="Arial"/>
+          <w:b/>
+          <w:bCs/>
+          <w:lang w:val="en-US"/>
+        </w:rPr>
+        <w:t>&lt;</w:t>
+      </w:r>
+      <w:r>
+        <w:rPr>
+          <w:rFonts w:ascii="Arial" w:eastAsia="Arial" w:hAnsi="Arial" w:cs="Arial"/>
+          <w:bCs/>
+        </w:rPr>
+        <w:t>{</w:t>
+      </w:r>
+      <w:proofErr w:type="spellStart"/>
+      <w:proofErr w:type="gramEnd"/>
+      <w:r>
+        <w:rPr>
+          <w:rFonts w:ascii="Arial" w:eastAsia="Arial" w:hAnsi="Arial" w:cs="Arial"/>
+          <w:bCs/>
+        </w:rPr>
+        <w:t>dateFormat</w:t>
+      </w:r>
+      <w:proofErr w:type="spellEnd"/>
+      <w:r>
+        <w:rPr>
+          <w:rFonts w:ascii="Arial" w:eastAsia="Arial" w:hAnsi="Arial" w:cs="Arial"/>
+          <w:bCs/>
+        </w:rPr>
+        <w:t>(</w:t>
+      </w:r>
+      <w:r>
+        <w:rPr>
+          <w:rFonts w:ascii="Arial" w:hAnsi="Arial" w:cs="Arial"/>
+          <w:lang w:val="en-US"/>
+        </w:rPr>
+        <w:t>disposalHearingDisclosureOfDocuments</w:t>
+      </w:r>
+      <w:r>
+        <w:rPr>
+          <w:rFonts w:ascii="Arial" w:hAnsi="Arial" w:cs="Arial"/>
+          <w:lang w:val="en-US"/>
+        </w:rPr>
+        <w:t>.date1</w:t>
+      </w:r>
+      <w:r>
+        <w:rPr>
+          <w:rFonts w:ascii="Arial" w:eastAsia="Arial" w:hAnsi="Arial" w:cs="Arial"/>
+          <w:bCs/>
+        </w:rPr>
+        <w:t xml:space="preserve">, ‘dd MMMM </w:t>
+      </w:r>
+      <w:proofErr w:type="spellStart"/>
+      <w:r>
+        <w:rPr>
+          <w:rFonts w:ascii="Arial" w:eastAsia="Arial" w:hAnsi="Arial" w:cs="Arial"/>
+          <w:bCs/>
+        </w:rPr>
+        <w:t>yyyy</w:t>
+      </w:r>
+      <w:proofErr w:type="spellEnd"/>
+      <w:r>
+        <w:rPr>
+          <w:rFonts w:ascii="Arial" w:eastAsia="Arial" w:hAnsi="Arial" w:cs="Arial"/>
+          <w:bCs/>
+        </w:rPr>
+        <w:t>’, ‘</w:t>
+      </w:r>
+      <w:proofErr w:type="spellStart"/>
+      <w:r>
+        <w:rPr>
+          <w:rFonts w:ascii="Arial" w:eastAsia="Arial" w:hAnsi="Arial" w:cs="Arial"/>
+          <w:bCs/>
+        </w:rPr>
+        <w:t>yyyy</w:t>
+      </w:r>
+      <w:proofErr w:type="spellEnd"/>
+      <w:r>
+        <w:rPr>
+          <w:rFonts w:ascii="Arial" w:eastAsia="Arial" w:hAnsi="Arial" w:cs="Arial"/>
+          <w:bCs/>
+        </w:rPr>
+        <w:t>-MM-dd’</w:t>
+      </w:r>
+      <w:r>
+        <w:rPr>
+          <w:rFonts w:ascii="Arial" w:eastAsia="Arial" w:hAnsi="Arial" w:cs="Arial"/>
+          <w:bCs/>
+        </w:rPr>
+        <w:t>)</w:t>
+      </w:r>
+      <w:r>
+        <w:rPr>
+          <w:rFonts w:ascii="Arial" w:eastAsia="Arial" w:hAnsi="Arial" w:cs="Arial"/>
+          <w:bCs/>
+        </w:rPr>
+        <w:t>}</w:t>
+      </w:r>
+      <w:r>
+        <w:rPr>
+          <w:rFonts w:ascii="Arial" w:hAnsi="Arial" w:cs="Arial"/>
+          <w:b/>
+          <w:bCs/>
+          <w:lang w:val="en-US"/>
+        </w:rPr>
+        <w:t>&gt;&gt;</w:t>
+      </w:r>
+      <w:r>
+        <w:rPr>
+          <w:rFonts w:ascii="Arial" w:hAnsi="Arial" w:cs="Arial"/>
+          <w:lang w:val="en-US"/>
+        </w:rPr>
+        <w:t>.</w:t>
+      </w:r>
+    </w:p>
+    <w:p>
+      <w:pPr>
+        <w:pStyle w:val="ListParagraph"/>
+        <w:numPr>
+          <w:ilvl w:val="0"/>
+          <w:numId w:val="11"/>
+        </w:numPr>
+        <w:rPr>
+          <w:rFonts w:ascii="Arial" w:hAnsi="Arial" w:cs="Arial"/>
+          <w:lang w:val="en-US"/>
+        </w:rPr>
+      </w:pPr>
+      <w:r>
+        <w:rPr>
+          <w:rFonts w:ascii="Arial" w:hAnsi="Arial" w:cs="Arial"/>
+          <w:lang w:val="en-US"/>
+        </w:rPr>
+        <w:t xml:space="preserve">&lt;&lt;disposalHearingDisclosureOfDocuments.input2&gt;&gt; </w:t>
+      </w:r>
+      <w:r>
+        <w:rPr>
+          <w:rFonts w:ascii="Arial" w:hAnsi="Arial" w:cs="Arial"/>
+          <w:b/>
+          <w:bCs/>
+          <w:lang w:val="en-US"/>
+        </w:rPr>
+        <w:t>&lt;</w:t>
+      </w:r>
+      <w:proofErr w:type="gramStart"/>
+      <w:r>
+        <w:rPr>
+          <w:rFonts w:ascii="Arial" w:hAnsi="Arial" w:cs="Arial"/>
+          <w:b/>
+          <w:bCs/>
+          <w:lang w:val="en-US"/>
+        </w:rPr>
+        <w:t>&lt;</w:t>
+      </w:r>
+      <w:r>
+        <w:rPr>
+          <w:rFonts w:ascii="Arial" w:eastAsia="Arial" w:hAnsi="Arial" w:cs="Arial"/>
+          <w:bCs/>
+        </w:rPr>
+        <w:t>{</w:t>
+      </w:r>
+      <w:proofErr w:type="spellStart"/>
+      <w:proofErr w:type="gramEnd"/>
+      <w:r>
+        <w:rPr>
+          <w:rFonts w:ascii="Arial" w:eastAsia="Arial" w:hAnsi="Arial" w:cs="Arial"/>
+          <w:bCs/>
+        </w:rPr>
+        <w:t>dateFormat</w:t>
+      </w:r>
+      <w:proofErr w:type="spellEnd"/>
+      <w:r>
+        <w:rPr>
+          <w:rFonts w:ascii="Arial" w:eastAsia="Arial" w:hAnsi="Arial" w:cs="Arial"/>
+          <w:bCs/>
+        </w:rPr>
+        <w:t>(</w:t>
+      </w:r>
+      <w:r>
+        <w:rPr>
+          <w:rFonts w:ascii="Arial" w:hAnsi="Arial" w:cs="Arial"/>
+          <w:lang w:val="en-US"/>
+        </w:rPr>
+        <w:t>disposalHearingDisclosureOfDocuments</w:t>
+      </w:r>
+      <w:r>
+        <w:rPr>
+          <w:rFonts w:ascii="Arial" w:hAnsi="Arial" w:cs="Arial"/>
+          <w:lang w:val="en-US"/>
+        </w:rPr>
+        <w:t>.date2</w:t>
+      </w:r>
+      <w:r>
+        <w:rPr>
+          <w:rFonts w:ascii="Arial" w:eastAsia="Arial" w:hAnsi="Arial" w:cs="Arial"/>
+          <w:bCs/>
+        </w:rPr>
+        <w:t xml:space="preserve">, ‘dd MMMM </w:t>
+      </w:r>
+      <w:proofErr w:type="spellStart"/>
+      <w:r>
+        <w:rPr>
+          <w:rFonts w:ascii="Arial" w:eastAsia="Arial" w:hAnsi="Arial" w:cs="Arial"/>
+          <w:bCs/>
+        </w:rPr>
+        <w:t>yyyy</w:t>
+      </w:r>
+      <w:proofErr w:type="spellEnd"/>
+      <w:r>
+        <w:rPr>
+          <w:rFonts w:ascii="Arial" w:eastAsia="Arial" w:hAnsi="Arial" w:cs="Arial"/>
+          <w:bCs/>
+        </w:rPr>
+        <w:t>’, ‘</w:t>
+      </w:r>
+      <w:proofErr w:type="spellStart"/>
+      <w:r>
+        <w:rPr>
+          <w:rFonts w:ascii="Arial" w:eastAsia="Arial" w:hAnsi="Arial" w:cs="Arial"/>
+          <w:bCs/>
+        </w:rPr>
+        <w:t>yyyy</w:t>
+      </w:r>
+      <w:proofErr w:type="spellEnd"/>
+      <w:r>
+        <w:rPr>
+          <w:rFonts w:ascii="Arial" w:eastAsia="Arial" w:hAnsi="Arial" w:cs="Arial"/>
+          <w:bCs/>
+        </w:rPr>
+        <w:t>-MM-dd’</w:t>
+      </w:r>
+      <w:r>
+        <w:rPr>
+          <w:rFonts w:ascii="Arial" w:eastAsia="Arial" w:hAnsi="Arial" w:cs="Arial"/>
+          <w:bCs/>
+        </w:rPr>
+        <w:t>)</w:t>
+      </w:r>
+      <w:r>
+        <w:rPr>
+          <w:rFonts w:ascii="Arial" w:eastAsia="Arial" w:hAnsi="Arial" w:cs="Arial"/>
+          <w:bCs/>
+        </w:rPr>
+        <w:t>}</w:t>
+      </w:r>
+      <w:r>
+        <w:rPr>
+          <w:rFonts w:ascii="Arial" w:hAnsi="Arial" w:cs="Arial"/>
+          <w:b/>
+          <w:bCs/>
+          <w:lang w:val="en-US"/>
+        </w:rPr>
+        <w:t>&gt;&gt;</w:t>
+      </w:r>
+      <w:r>
+        <w:rPr>
+          <w:rFonts w:ascii="Arial" w:hAnsi="Arial" w:cs="Arial"/>
+          <w:lang w:val="en-US"/>
+        </w:rPr>
+        <w:t>.</w:t>
+      </w:r>
+    </w:p>
+    <w:p>
+      <w:pPr>
+        <w:rPr>
+          <w:rFonts w:ascii="Arial" w:hAnsi="Arial" w:cs="Arial"/>
+          <w:bCs/>
+        </w:rPr>
+      </w:pPr>
+      <w:r>
+        <w:rPr>
+          <w:rFonts w:ascii="Arial" w:hAnsi="Arial" w:cs="Arial"/>
+          <w:bCs/>
+        </w:rPr>
+        <w:t>&lt;&lt;es_&gt;&gt;</w:t>
+      </w:r>
+    </w:p>
+    <w:p>
+      <w:pPr>
+        <w:rPr>
+          <w:rFonts w:ascii="Arial" w:hAnsi="Arial" w:cs="Arial"/>
+          <w:bCs/>
+        </w:rPr>
+      </w:pPr>
+      <w:r>
+        <w:rPr>
+          <w:rFonts w:ascii="Arial" w:hAnsi="Arial" w:cs="Arial"/>
+          <w:bCs/>
+        </w:rPr>
+        <w:t>&lt;&lt;cs_{</w:t>
+      </w:r>
+      <w:proofErr w:type="spellStart"/>
+      <w:r>
+        <w:rPr>
+          <w:rFonts w:ascii="Arial" w:hAnsi="Arial" w:cs="Arial"/>
+          <w:lang w:val="en-US"/>
+        </w:rPr>
+        <w:t>disposalHearingWitnessOfFactToggle</w:t>
+      </w:r>
+      <w:proofErr w:type="spellEnd"/>
+      <w:r>
+        <w:rPr>
+          <w:rFonts w:ascii="Arial" w:hAnsi="Arial" w:cs="Arial"/>
+          <w:lang w:val="en-US"/>
+        </w:rPr>
+        <w:t>=true</w:t>
+      </w:r>
+      <w:r>
+        <w:rPr>
+          <w:rFonts w:ascii="Arial" w:hAnsi="Arial" w:cs="Arial"/>
+          <w:lang w:val="en-US"/>
+        </w:rPr>
+        <w:t>}&gt;&gt;</w:t>
+      </w:r>
+    </w:p>
+    <w:p>
+      <w:pPr>
+        <w:rPr>
+          <w:rFonts w:ascii="Arial" w:hAnsi="Arial" w:cs="Arial"/>
+        </w:rPr>
+      </w:pPr>
+      <w:r>
+        <w:rPr>
+          <w:rFonts w:ascii="Arial" w:hAnsi="Arial" w:cs="Arial"/>
+          <w:b/>
+        </w:rPr>
+        <w:t>Witnesses of fact</w:t>
+      </w:r>
+    </w:p>
+    <w:p>
+      <w:pPr>
+        <w:pStyle w:val="ListParagraph"/>
+        <w:numPr>
+          <w:ilvl w:val="0"/>
+          <w:numId w:val="11"/>
+        </w:numPr>
+        <w:rPr>
+          <w:rFonts w:ascii="Arial" w:hAnsi="Arial" w:cs="Arial"/>
+          <w:lang w:val="en-US"/>
+        </w:rPr>
+      </w:pPr>
+      <w:r>
+        <w:rPr>
+          <w:rFonts w:ascii="Arial" w:hAnsi="Arial" w:cs="Arial"/>
+          <w:lang w:val="en-US"/>
+        </w:rPr>
+        <w:t>&lt;&lt;disposalHearingWitnessOfFact.input3&gt;&gt;</w:t>
+      </w:r>
+      <w:r>
+        <w:rPr>
+          <w:rFonts w:ascii="Arial" w:hAnsi="Arial" w:cs="Arial"/>
+          <w:lang w:val="en-US"/>
+        </w:rPr>
+        <w:t xml:space="preserve"> </w:t>
+      </w:r>
+      <w:r>
+        <w:rPr>
+          <w:rFonts w:ascii="Arial" w:hAnsi="Arial" w:cs="Arial"/>
+          <w:b/>
+          <w:bCs/>
+          <w:lang w:val="en-US"/>
+        </w:rPr>
+        <w:t>&lt;</w:t>
+      </w:r>
+      <w:proofErr w:type="gramStart"/>
+      <w:r>
+        <w:rPr>
+          <w:rFonts w:ascii="Arial" w:hAnsi="Arial" w:cs="Arial"/>
+          <w:b/>
+          <w:bCs/>
+          <w:lang w:val="en-US"/>
+        </w:rPr>
+        <w:t>&lt;</w:t>
+      </w:r>
+      <w:r>
+        <w:rPr>
+          <w:rFonts w:ascii="Arial" w:eastAsia="Arial" w:hAnsi="Arial" w:cs="Arial"/>
+          <w:bCs/>
+        </w:rPr>
+        <w:t>{</w:t>
+      </w:r>
+      <w:proofErr w:type="spellStart"/>
+      <w:proofErr w:type="gramEnd"/>
+      <w:r>
+        <w:rPr>
+          <w:rFonts w:ascii="Arial" w:eastAsia="Arial" w:hAnsi="Arial" w:cs="Arial"/>
+          <w:bCs/>
+        </w:rPr>
+        <w:t>dateFormat</w:t>
+      </w:r>
+      <w:proofErr w:type="spellEnd"/>
+      <w:r>
+        <w:rPr>
+          <w:rFonts w:ascii="Arial" w:eastAsia="Arial" w:hAnsi="Arial" w:cs="Arial"/>
+          <w:bCs/>
+        </w:rPr>
+        <w:t>(</w:t>
+      </w:r>
+      <w:r>
+        <w:rPr>
+          <w:rFonts w:ascii="Arial" w:hAnsi="Arial" w:cs="Arial"/>
+          <w:lang w:val="en-US"/>
+        </w:rPr>
+        <w:t>disposalHearingWitnessOfFact</w:t>
+      </w:r>
+      <w:r>
+        <w:rPr>
+          <w:rFonts w:ascii="Arial" w:hAnsi="Arial" w:cs="Arial"/>
+          <w:lang w:val="en-US"/>
+        </w:rPr>
+        <w:t>.date2</w:t>
+      </w:r>
+      <w:r>
+        <w:rPr>
+          <w:rFonts w:ascii="Arial" w:eastAsia="Arial" w:hAnsi="Arial" w:cs="Arial"/>
+          <w:bCs/>
+        </w:rPr>
+        <w:t xml:space="preserve">, ‘dd MMMM </w:t>
+      </w:r>
+      <w:proofErr w:type="spellStart"/>
+      <w:r>
+        <w:rPr>
+          <w:rFonts w:ascii="Arial" w:eastAsia="Arial" w:hAnsi="Arial" w:cs="Arial"/>
+          <w:bCs/>
+        </w:rPr>
+        <w:t>yyyy</w:t>
+      </w:r>
+      <w:proofErr w:type="spellEnd"/>
+      <w:r>
+        <w:rPr>
+          <w:rFonts w:ascii="Arial" w:eastAsia="Arial" w:hAnsi="Arial" w:cs="Arial"/>
+          <w:bCs/>
+        </w:rPr>
+        <w:t>’, ‘</w:t>
+      </w:r>
+      <w:proofErr w:type="spellStart"/>
+      <w:r>
+        <w:rPr>
+          <w:rFonts w:ascii="Arial" w:eastAsia="Arial" w:hAnsi="Arial" w:cs="Arial"/>
+          <w:bCs/>
+        </w:rPr>
+        <w:t>yyyy</w:t>
+      </w:r>
+      <w:proofErr w:type="spellEnd"/>
+      <w:r>
+        <w:rPr>
+          <w:rFonts w:ascii="Arial" w:eastAsia="Arial" w:hAnsi="Arial" w:cs="Arial"/>
+          <w:bCs/>
+        </w:rPr>
+        <w:t>-MM-dd’</w:t>
+      </w:r>
+      <w:r>
+        <w:rPr>
+          <w:rFonts w:ascii="Arial" w:eastAsia="Arial" w:hAnsi="Arial" w:cs="Arial"/>
+          <w:bCs/>
+        </w:rPr>
+        <w:t>)</w:t>
+      </w:r>
+      <w:r>
+        <w:rPr>
+          <w:rFonts w:ascii="Arial" w:eastAsia="Arial" w:hAnsi="Arial" w:cs="Arial"/>
+          <w:bCs/>
+        </w:rPr>
+        <w:t>}</w:t>
+      </w:r>
+      <w:r>
+        <w:rPr>
+          <w:rFonts w:ascii="Arial" w:hAnsi="Arial" w:cs="Arial"/>
+          <w:b/>
+          <w:bCs/>
+          <w:lang w:val="en-US"/>
+        </w:rPr>
+        <w:t>&gt;&gt;</w:t>
+      </w:r>
+      <w:r>
+        <w:rPr>
+          <w:rFonts w:ascii="Arial" w:hAnsi="Arial" w:cs="Arial"/>
+          <w:lang w:val="en-US"/>
+        </w:rPr>
+        <w:t xml:space="preserve">. </w:t>
+      </w:r>
+      <w:r>
+        <w:rPr>
+          <w:rFonts w:ascii="Arial" w:hAnsi="Arial" w:cs="Arial"/>
+          <w:lang w:val="en-US"/>
+        </w:rPr>
+        <w:t>&lt;&lt;</w:t>
+      </w:r>
+      <w:r>
+        <w:rPr>
+          <w:rFonts w:ascii="Arial" w:hAnsi="Arial" w:cs="Arial"/>
+          <w:lang w:val="en-US"/>
+        </w:rPr>
+        <w:t>disposalHearingWitnessOfFact.input4</w:t>
+      </w:r>
+      <w:r>
+        <w:rPr>
+          <w:rFonts w:ascii="Arial" w:hAnsi="Arial" w:cs="Arial"/>
+          <w:lang w:val="en-US"/>
+        </w:rPr>
+        <w:t>&gt;&gt;</w:t>
+      </w:r>
+    </w:p>
+    <w:p>
+      <w:pPr>
+        <w:pStyle w:val="ListParagraph"/>
+        <w:numPr>
+          <w:ilvl w:val="0"/>
+          <w:numId w:val="11"/>
+        </w:numPr>
+        <w:rPr>
+          <w:rFonts w:ascii="Arial" w:hAnsi="Arial" w:cs="Arial"/>
+          <w:lang w:val="en-US"/>
+        </w:rPr>
+      </w:pPr>
+      <w:r>
+        <w:rPr>
+          <w:rFonts w:ascii="Arial" w:hAnsi="Arial" w:cs="Arial"/>
+          <w:lang w:val="en-US"/>
+        </w:rPr>
+        <w:t>&lt;&lt;disposalHearingWitnessOfFact.input5&gt;&gt;</w:t>
+      </w:r>
+      <w:r>
+        <w:rPr>
+          <w:rFonts w:ascii="Arial" w:hAnsi="Arial" w:cs="Arial"/>
+          <w:lang w:val="en-US"/>
+        </w:rPr>
+        <w:t xml:space="preserve"> </w:t>
+      </w:r>
+      <w:r>
+        <w:rPr>
+          <w:rFonts w:ascii="Arial" w:hAnsi="Arial" w:cs="Arial"/>
+          <w:b/>
+          <w:bCs/>
+          <w:lang w:val="en-US"/>
+        </w:rPr>
+        <w:t>&lt;</w:t>
+      </w:r>
+      <w:proofErr w:type="gramStart"/>
+      <w:r>
+        <w:rPr>
+          <w:rFonts w:ascii="Arial" w:hAnsi="Arial" w:cs="Arial"/>
+          <w:b/>
+          <w:bCs/>
+          <w:lang w:val="en-US"/>
+        </w:rPr>
+        <w:t>&lt;</w:t>
+      </w:r>
+      <w:r>
+        <w:rPr>
+          <w:rFonts w:ascii="Arial" w:eastAsia="Arial" w:hAnsi="Arial" w:cs="Arial"/>
+          <w:bCs/>
+        </w:rPr>
+        <w:t>{</w:t>
+      </w:r>
+      <w:proofErr w:type="spellStart"/>
+      <w:proofErr w:type="gramEnd"/>
+      <w:r>
+        <w:rPr>
+          <w:rFonts w:ascii="Arial" w:eastAsia="Arial" w:hAnsi="Arial" w:cs="Arial"/>
+          <w:bCs/>
+        </w:rPr>
+        <w:t>dateFormat</w:t>
+      </w:r>
+      <w:proofErr w:type="spellEnd"/>
+      <w:r>
+        <w:rPr>
+          <w:rFonts w:ascii="Arial" w:eastAsia="Arial" w:hAnsi="Arial" w:cs="Arial"/>
+          <w:bCs/>
+        </w:rPr>
+        <w:t>(</w:t>
+      </w:r>
+      <w:r>
+        <w:rPr>
+          <w:rFonts w:ascii="Arial" w:hAnsi="Arial" w:cs="Arial"/>
+          <w:lang w:val="en-US"/>
+        </w:rPr>
+        <w:t>disposalHearingWitnessOfFact</w:t>
+      </w:r>
+      <w:r>
+        <w:rPr>
+          <w:rFonts w:ascii="Arial" w:hAnsi="Arial" w:cs="Arial"/>
+          <w:lang w:val="en-US"/>
+        </w:rPr>
+        <w:t>.date3</w:t>
+      </w:r>
+      <w:r>
+        <w:rPr>
+          <w:rFonts w:ascii="Arial" w:eastAsia="Arial" w:hAnsi="Arial" w:cs="Arial"/>
+          <w:bCs/>
+        </w:rPr>
+        <w:t xml:space="preserve">, ‘dd MMMM </w:t>
+      </w:r>
+      <w:proofErr w:type="spellStart"/>
+      <w:r>
+        <w:rPr>
+          <w:rFonts w:ascii="Arial" w:eastAsia="Arial" w:hAnsi="Arial" w:cs="Arial"/>
+          <w:bCs/>
+        </w:rPr>
+        <w:t>yyyy</w:t>
+      </w:r>
+      <w:proofErr w:type="spellEnd"/>
+      <w:r>
+        <w:rPr>
+          <w:rFonts w:ascii="Arial" w:eastAsia="Arial" w:hAnsi="Arial" w:cs="Arial"/>
+          <w:bCs/>
+        </w:rPr>
+        <w:t>’, ‘</w:t>
+      </w:r>
+      <w:proofErr w:type="spellStart"/>
+      <w:r>
+        <w:rPr>
+          <w:rFonts w:ascii="Arial" w:eastAsia="Arial" w:hAnsi="Arial" w:cs="Arial"/>
+          <w:bCs/>
+        </w:rPr>
+        <w:t>yyyy</w:t>
+      </w:r>
+      <w:proofErr w:type="spellEnd"/>
+      <w:r>
+        <w:rPr>
+          <w:rFonts w:ascii="Arial" w:eastAsia="Arial" w:hAnsi="Arial" w:cs="Arial"/>
+          <w:bCs/>
+        </w:rPr>
+        <w:t>-MM-dd’</w:t>
+      </w:r>
+      <w:r>
+        <w:rPr>
+          <w:rFonts w:ascii="Arial" w:eastAsia="Arial" w:hAnsi="Arial" w:cs="Arial"/>
+          <w:bCs/>
+        </w:rPr>
+        <w:t>)</w:t>
+      </w:r>
+      <w:r>
+        <w:rPr>
+          <w:rFonts w:ascii="Arial" w:eastAsia="Arial" w:hAnsi="Arial" w:cs="Arial"/>
+          <w:bCs/>
+        </w:rPr>
+        <w:t>}</w:t>
+      </w:r>
+      <w:r>
+        <w:rPr>
+          <w:rFonts w:ascii="Arial" w:hAnsi="Arial" w:cs="Arial"/>
+          <w:b/>
+          <w:bCs/>
+          <w:lang w:val="en-US"/>
+        </w:rPr>
+        <w:t>&gt;&gt;</w:t>
+      </w:r>
+      <w:r>
+        <w:rPr>
+          <w:rFonts w:ascii="Arial" w:hAnsi="Arial" w:cs="Arial"/>
+          <w:lang w:val="en-US"/>
+        </w:rPr>
+        <w:t xml:space="preserve"> </w:t>
+      </w:r>
+      <w:r>
+        <w:rPr>
+          <w:rFonts w:ascii="Arial" w:hAnsi="Arial" w:cs="Arial"/>
+          <w:lang w:val="en-US"/>
+        </w:rPr>
+        <w:t>&lt;&lt;disposalHearingWitnessOfFact.input6&gt;&gt;</w:t>
+      </w:r>
+    </w:p>
+    <w:p>
+      <w:pPr>
+        <w:rPr>
+          <w:rFonts w:ascii="Arial" w:hAnsi="Arial" w:cs="Arial"/>
+          <w:bCs/>
+        </w:rPr>
+      </w:pPr>
+      <w:r>
+        <w:rPr>
+          <w:rFonts w:ascii="Arial" w:hAnsi="Arial" w:cs="Arial"/>
+          <w:bCs/>
+        </w:rPr>
+        <w:t>&lt;&lt;es_&gt;&gt;</w:t>
+      </w:r>
+    </w:p>
+    <w:p>
+      <w:pPr>
+        <w:rPr>
+          <w:rFonts w:ascii="Arial" w:hAnsi="Arial" w:cs="Arial"/>
+          <w:bCs/>
+        </w:rPr>
+      </w:pPr>
+      <w:r>
+        <w:rPr>
+          <w:rFonts w:ascii="Arial" w:hAnsi="Arial" w:cs="Arial"/>
+          <w:bCs/>
+        </w:rPr>
+        <w:t>&lt;&lt;cs_{</w:t>
+      </w:r>
+      <w:proofErr w:type="spellStart"/>
+      <w:r>
+        <w:rPr>
+          <w:rFonts w:ascii="Arial" w:hAnsi="Arial" w:cs="Arial"/>
+          <w:lang w:val="en-US"/>
+        </w:rPr>
+        <w:t>disposalHearingMedicalEvidenceToggle</w:t>
+      </w:r>
+      <w:proofErr w:type="spellEnd"/>
+      <w:r>
+        <w:rPr>
+          <w:rFonts w:ascii="Arial" w:hAnsi="Arial" w:cs="Arial"/>
+          <w:lang w:val="en-US"/>
+        </w:rPr>
+        <w:t>=true</w:t>
+      </w:r>
+      <w:r>
+        <w:rPr>
+          <w:rFonts w:ascii="Arial" w:hAnsi="Arial" w:cs="Arial"/>
+          <w:lang w:val="en-US"/>
+        </w:rPr>
+        <w:t>}&gt;&gt;</w:t>
+      </w:r>
+    </w:p>
+    <w:p>
+      <w:pPr>
+        <w:rPr>
+          <w:rFonts w:ascii="Arial" w:hAnsi="Arial" w:cs="Arial"/>
+          <w:b/>
+        </w:rPr>
+      </w:pPr>
+      <w:r>
+        <w:rPr>
+          <w:rFonts w:ascii="Arial" w:hAnsi="Arial" w:cs="Arial"/>
+          <w:b/>
+        </w:rPr>
+        <w:t xml:space="preserve">Medical evidence </w:t>
+      </w:r>
+    </w:p>
+    <w:p>
+      <w:pPr>
+        <w:pStyle w:val="ListParagraph"/>
+        <w:numPr>
+          <w:ilvl w:val="0"/>
+          <w:numId w:val="11"/>
+        </w:numPr>
+        <w:rPr>
+          <w:rFonts w:ascii="Arial" w:hAnsi="Arial" w:cs="Arial"/>
+          <w:lang w:val="en-US"/>
+        </w:rPr>
+      </w:pPr>
+      <w:r>
+        <w:rPr>
+          <w:rFonts w:ascii="Arial" w:hAnsi="Arial" w:cs="Arial"/>
+          <w:lang w:val="en-US"/>
+        </w:rPr>
+        <w:t>&lt;&lt;</w:t>
+      </w:r>
+      <w:proofErr w:type="spellStart"/>
+      <w:r>
+        <w:rPr>
+          <w:rFonts w:ascii="Arial" w:hAnsi="Arial" w:cs="Arial"/>
+          <w:lang w:val="en-US"/>
+        </w:rPr>
+        <w:t>disposalHearingMedicalEvidence.input</w:t>
+      </w:r>
+      <w:proofErr w:type="spellEnd"/>
+      <w:r>
+        <w:rPr>
+          <w:rFonts w:ascii="Arial" w:hAnsi="Arial" w:cs="Arial"/>
+          <w:lang w:val="en-US"/>
+        </w:rPr>
+        <w:t xml:space="preserve">&gt;&gt; </w:t>
+      </w:r>
+      <w:r>
+        <w:rPr>
+          <w:rFonts w:ascii="Arial" w:hAnsi="Arial" w:cs="Arial"/>
+          <w:b/>
+          <w:bCs/>
+          <w:lang w:val="en-US"/>
+        </w:rPr>
+        <w:t>&lt;</w:t>
+      </w:r>
+      <w:proofErr w:type="gramStart"/>
+      <w:r>
+        <w:rPr>
+          <w:rFonts w:ascii="Arial" w:hAnsi="Arial" w:cs="Arial"/>
+          <w:b/>
+          <w:bCs/>
+          <w:lang w:val="en-US"/>
+        </w:rPr>
+        <w:t>&lt;</w:t>
+      </w:r>
+      <w:r>
+        <w:rPr>
+          <w:rFonts w:ascii="Arial" w:eastAsia="Arial" w:hAnsi="Arial" w:cs="Arial"/>
+          <w:bCs/>
+        </w:rPr>
+        <w:t>{</w:t>
+      </w:r>
+      <w:proofErr w:type="spellStart"/>
+      <w:proofErr w:type="gramEnd"/>
+      <w:r>
+        <w:rPr>
+          <w:rFonts w:ascii="Arial" w:eastAsia="Arial" w:hAnsi="Arial" w:cs="Arial"/>
+          <w:bCs/>
+        </w:rPr>
+        <w:t>dateFormat</w:t>
+      </w:r>
+      <w:proofErr w:type="spellEnd"/>
+      <w:r>
+        <w:rPr>
+          <w:rFonts w:ascii="Arial" w:eastAsia="Arial" w:hAnsi="Arial" w:cs="Arial"/>
+          <w:bCs/>
+        </w:rPr>
+        <w:t>(</w:t>
+      </w:r>
+      <w:proofErr w:type="spellStart"/>
+      <w:r>
+        <w:rPr>
+          <w:rFonts w:ascii="Arial" w:hAnsi="Arial" w:cs="Arial"/>
+          <w:lang w:val="en-US"/>
+        </w:rPr>
+        <w:t>disposalHearingMedicalEvidence</w:t>
+      </w:r>
+      <w:r>
+        <w:rPr>
+          <w:rFonts w:ascii="Arial" w:hAnsi="Arial" w:cs="Arial"/>
+          <w:lang w:val="en-US"/>
+        </w:rPr>
+        <w:t>.date</w:t>
+      </w:r>
+      <w:proofErr w:type="spellEnd"/>
+      <w:r>
+        <w:rPr>
+          <w:rFonts w:ascii="Arial" w:eastAsia="Arial" w:hAnsi="Arial" w:cs="Arial"/>
+          <w:bCs/>
+        </w:rPr>
+        <w:t xml:space="preserve">, ‘dd MMMM </w:t>
+      </w:r>
+      <w:proofErr w:type="spellStart"/>
+      <w:r>
+        <w:rPr>
+          <w:rFonts w:ascii="Arial" w:eastAsia="Arial" w:hAnsi="Arial" w:cs="Arial"/>
+          <w:bCs/>
+        </w:rPr>
+        <w:t>yyyy</w:t>
+      </w:r>
+      <w:proofErr w:type="spellEnd"/>
+      <w:r>
+        <w:rPr>
+          <w:rFonts w:ascii="Arial" w:eastAsia="Arial" w:hAnsi="Arial" w:cs="Arial"/>
+          <w:bCs/>
+        </w:rPr>
+        <w:t>’, ‘</w:t>
+      </w:r>
+      <w:proofErr w:type="spellStart"/>
+      <w:r>
+        <w:rPr>
+          <w:rFonts w:ascii="Arial" w:eastAsia="Arial" w:hAnsi="Arial" w:cs="Arial"/>
+          <w:bCs/>
+        </w:rPr>
+        <w:t>yyyy</w:t>
+      </w:r>
+      <w:proofErr w:type="spellEnd"/>
+      <w:r>
+        <w:rPr>
+          <w:rFonts w:ascii="Arial" w:eastAsia="Arial" w:hAnsi="Arial" w:cs="Arial"/>
+          <w:bCs/>
+        </w:rPr>
+        <w:t>-MM-dd’</w:t>
+      </w:r>
+      <w:r>
+        <w:rPr>
+          <w:rFonts w:ascii="Arial" w:eastAsia="Arial" w:hAnsi="Arial" w:cs="Arial"/>
+          <w:bCs/>
+        </w:rPr>
+        <w:t>)</w:t>
+      </w:r>
+      <w:r>
+        <w:rPr>
+          <w:rFonts w:ascii="Arial" w:eastAsia="Arial" w:hAnsi="Arial" w:cs="Arial"/>
+          <w:bCs/>
+        </w:rPr>
+        <w:t>}</w:t>
+      </w:r>
+      <w:r>
+        <w:rPr>
+          <w:rFonts w:ascii="Arial" w:hAnsi="Arial" w:cs="Arial"/>
+          <w:b/>
+          <w:bCs/>
+          <w:lang w:val="en-US"/>
+        </w:rPr>
+        <w:t>&gt;&gt;</w:t>
+      </w:r>
+      <w:r>
+        <w:rPr>
+          <w:rFonts w:ascii="Arial" w:hAnsi="Arial" w:cs="Arial"/>
+          <w:lang w:val="en-US"/>
+        </w:rPr>
+        <w:t>.</w:t>
+      </w:r>
+    </w:p>
+    <w:p>
+      <w:pPr>
+        <w:rPr>
+          <w:rFonts w:ascii="Arial" w:hAnsi="Arial" w:cs="Arial"/>
+          <w:bCs/>
+        </w:rPr>
+      </w:pPr>
+      <w:r>
+        <w:rPr>
+          <w:rFonts w:ascii="Arial" w:hAnsi="Arial" w:cs="Arial"/>
+          <w:bCs/>
+        </w:rPr>
+        <w:t>&lt;&lt;es_&gt;&gt;</w:t>
+      </w:r>
+    </w:p>
+    <w:p>
+      <w:pPr>
+        <w:rPr>
+          <w:rFonts w:ascii="Arial" w:hAnsi="Arial" w:cs="Arial"/>
+          <w:bCs/>
+        </w:rPr>
+      </w:pPr>
+      <w:r>
+        <w:rPr>
+          <w:rFonts w:ascii="Arial" w:hAnsi="Arial" w:cs="Arial"/>
+          <w:bCs/>
+        </w:rPr>
+        <w:t>&lt;&lt;cs_{</w:t>
+      </w:r>
+      <w:proofErr w:type="spellStart"/>
+      <w:r>
+        <w:rPr>
+          <w:rFonts w:ascii="Arial" w:hAnsi="Arial" w:cs="Arial"/>
+          <w:lang w:val="en-US"/>
+        </w:rPr>
+        <w:t>disposalHearingQuestionsToExpertsToggle</w:t>
+      </w:r>
+      <w:proofErr w:type="spellEnd"/>
+      <w:r>
+        <w:rPr>
+          <w:rFonts w:ascii="Arial" w:hAnsi="Arial" w:cs="Arial"/>
+          <w:lang w:val="en-US"/>
+        </w:rPr>
+        <w:t>=true</w:t>
+      </w:r>
+      <w:r>
+        <w:rPr>
+          <w:rFonts w:ascii="Arial" w:hAnsi="Arial" w:cs="Arial"/>
+          <w:lang w:val="en-US"/>
+        </w:rPr>
+        <w:t>}&gt;&gt;</w:t>
+      </w:r>
+    </w:p>
+    <w:p>
+      <w:pPr>
+        <w:rPr>
+          <w:rFonts w:ascii="Arial" w:hAnsi="Arial" w:cs="Arial"/>
+        </w:rPr>
+      </w:pPr>
+      <w:r>
+        <w:rPr>
+          <w:rFonts w:ascii="Arial" w:hAnsi="Arial" w:cs="Arial"/>
+          <w:b/>
+        </w:rPr>
+        <w:t>Questions to experts</w:t>
+      </w:r>
+    </w:p>
+    <w:p>
+      <w:pPr>
+        <w:pStyle w:val="ListParagraph"/>
+        <w:numPr>
+          <w:ilvl w:val="0"/>
+          <w:numId w:val="11"/>
+        </w:numPr>
+        <w:rPr>
+          <w:rFonts w:ascii="Arial" w:hAnsi="Arial" w:cs="Arial"/>
+        </w:rPr>
+      </w:pPr>
+      <w:r>
+        <w:rPr>
+          <w:rFonts w:ascii="Arial" w:hAnsi="Arial" w:cs="Arial"/>
+        </w:rPr>
+        <w:t xml:space="preserve">Any questions which are to be addressed to an expert must be sent to the expert directly and uploaded to the Digital Portal by 4pm on </w:t>
+      </w:r>
+      <w:r>
+        <w:rPr>
+          <w:rFonts w:ascii="Arial" w:hAnsi="Arial" w:cs="Arial"/>
+          <w:b/>
+          <w:bCs/>
+        </w:rPr>
+        <w:t>&lt;</w:t>
+      </w:r>
+      <w:proofErr w:type="gramStart"/>
+      <w:r>
+        <w:rPr>
+          <w:rFonts w:ascii="Arial" w:hAnsi="Arial" w:cs="Arial"/>
+          <w:b/>
+          <w:bCs/>
+        </w:rPr>
+        <w:t>&lt;</w:t>
+      </w:r>
+      <w:r>
+        <w:rPr>
+          <w:rFonts w:ascii="Arial" w:eastAsia="Arial" w:hAnsi="Arial" w:cs="Arial"/>
+          <w:bCs/>
+        </w:rPr>
+        <w:t>{</w:t>
+      </w:r>
+      <w:proofErr w:type="spellStart"/>
+      <w:proofErr w:type="gramEnd"/>
+      <w:r>
+        <w:rPr>
+          <w:rFonts w:ascii="Arial" w:eastAsia="Arial" w:hAnsi="Arial" w:cs="Arial"/>
+          <w:bCs/>
+        </w:rPr>
+        <w:t>dateFormat</w:t>
+      </w:r>
+      <w:proofErr w:type="spellEnd"/>
+      <w:r>
+        <w:rPr>
+          <w:rFonts w:ascii="Arial" w:eastAsia="Arial" w:hAnsi="Arial" w:cs="Arial"/>
+          <w:bCs/>
+        </w:rPr>
+        <w:t>(</w:t>
+      </w:r>
+      <w:proofErr w:type="spellStart"/>
+      <w:r>
+        <w:rPr>
+          <w:rFonts w:ascii="Arial" w:hAnsi="Arial" w:cs="Arial"/>
+          <w:lang w:val="en-US"/>
+        </w:rPr>
+        <w:t>disposalHearing</w:t>
+      </w:r>
+      <w:r>
+        <w:rPr>
+          <w:rFonts w:ascii="Arial" w:hAnsi="Arial" w:cs="Arial"/>
+          <w:lang w:val="en-US"/>
+        </w:rPr>
+        <w:t>QuestionsToExperts.date</w:t>
+      </w:r>
+      <w:proofErr w:type="spellEnd"/>
+      <w:r>
+        <w:rPr>
+          <w:rFonts w:ascii="Arial" w:eastAsia="Arial" w:hAnsi="Arial" w:cs="Arial"/>
+          <w:bCs/>
+        </w:rPr>
+        <w:t xml:space="preserve">, ‘dd MMMM </w:t>
+      </w:r>
+      <w:proofErr w:type="spellStart"/>
+      <w:r>
+        <w:rPr>
+          <w:rFonts w:ascii="Arial" w:eastAsia="Arial" w:hAnsi="Arial" w:cs="Arial"/>
+          <w:bCs/>
+        </w:rPr>
+        <w:t>yyyy</w:t>
+      </w:r>
+      <w:proofErr w:type="spellEnd"/>
+      <w:r>
+        <w:rPr>
+          <w:rFonts w:ascii="Arial" w:eastAsia="Arial" w:hAnsi="Arial" w:cs="Arial"/>
+          <w:bCs/>
+        </w:rPr>
+        <w:t>’, ‘</w:t>
+      </w:r>
+      <w:proofErr w:type="spellStart"/>
+      <w:r>
+        <w:rPr>
+          <w:rFonts w:ascii="Arial" w:eastAsia="Arial" w:hAnsi="Arial" w:cs="Arial"/>
+          <w:bCs/>
+        </w:rPr>
+        <w:t>yyyy</w:t>
+      </w:r>
+      <w:proofErr w:type="spellEnd"/>
+      <w:r>
+        <w:rPr>
+          <w:rFonts w:ascii="Arial" w:eastAsia="Arial" w:hAnsi="Arial" w:cs="Arial"/>
+          <w:bCs/>
+        </w:rPr>
+        <w:t>-</w:t>
+      </w:r>
+      <w:r>
+        <w:rPr>
+          <w:rFonts w:ascii="Arial" w:eastAsia="Arial" w:hAnsi="Arial" w:cs="Arial"/>
+          <w:bCs/>
+        </w:rPr>
+        <w:lastRenderedPageBreak/>
+        <w:t>MM-dd’</w:t>
+      </w:r>
+      <w:r>
+        <w:rPr>
+          <w:rFonts w:ascii="Arial" w:eastAsia="Arial" w:hAnsi="Arial" w:cs="Arial"/>
+          <w:bCs/>
+        </w:rPr>
+        <w:t>)</w:t>
+      </w:r>
+      <w:r>
+        <w:rPr>
+          <w:rFonts w:ascii="Arial" w:eastAsia="Arial" w:hAnsi="Arial" w:cs="Arial"/>
+          <w:bCs/>
+        </w:rPr>
+        <w:t>}</w:t>
+      </w:r>
+      <w:r>
+        <w:rPr>
+          <w:rFonts w:ascii="Arial" w:hAnsi="Arial" w:cs="Arial"/>
+          <w:b/>
+          <w:bCs/>
+        </w:rPr>
+        <w:t>&gt;&gt;</w:t>
+      </w:r>
+      <w:r>
+        <w:rPr>
+          <w:rFonts w:ascii="Arial" w:hAnsi="Arial" w:cs="Arial"/>
+        </w:rPr>
+        <w:t>. The answers to the questions shall be answered by the Expert within 14 days and uploaded to the Digital Portal within 21 days.</w:t>
+      </w:r>
+    </w:p>
+    <w:p>
+      <w:pPr>
+        <w:rPr>
+          <w:rFonts w:ascii="Arial" w:hAnsi="Arial" w:cs="Arial"/>
+          <w:bCs/>
+        </w:rPr>
+      </w:pPr>
+      <w:r>
+        <w:rPr>
+          <w:rFonts w:ascii="Arial" w:hAnsi="Arial" w:cs="Arial"/>
+          <w:bCs/>
+        </w:rPr>
+        <w:t>&lt;&lt;es_&gt;&gt;</w:t>
+      </w:r>
+    </w:p>
+    <w:p>
+      <w:pPr>
+        <w:rPr>
+          <w:rFonts w:ascii="Arial" w:hAnsi="Arial" w:cs="Arial"/>
+          <w:bCs/>
+        </w:rPr>
+      </w:pPr>
+      <w:r>
+        <w:rPr>
+          <w:rFonts w:ascii="Arial" w:hAnsi="Arial" w:cs="Arial"/>
+          <w:bCs/>
+        </w:rPr>
+        <w:t>&lt;&lt;cs_{</w:t>
+      </w:r>
+      <w:proofErr w:type="spellStart"/>
+      <w:r>
+        <w:rPr>
+          <w:rFonts w:ascii="Arial" w:hAnsi="Arial" w:cs="Arial"/>
+          <w:lang w:val="en-US"/>
+        </w:rPr>
+        <w:t>disposalHearingSchedulesOfLossToggle</w:t>
+      </w:r>
+      <w:proofErr w:type="spellEnd"/>
+      <w:r>
+        <w:rPr>
+          <w:rFonts w:ascii="Arial" w:hAnsi="Arial" w:cs="Arial"/>
+          <w:lang w:val="en-US"/>
+        </w:rPr>
+        <w:t>=true</w:t>
+      </w:r>
+      <w:r>
+        <w:rPr>
+          <w:rFonts w:ascii="Arial" w:hAnsi="Arial" w:cs="Arial"/>
+          <w:lang w:val="en-US"/>
+        </w:rPr>
+        <w:t>}&gt;&gt;</w:t>
+      </w:r>
+    </w:p>
+    <w:p>
+      <w:pPr>
+        <w:rPr>
+          <w:rFonts w:ascii="Arial" w:hAnsi="Arial" w:cs="Arial"/>
+        </w:rPr>
+      </w:pPr>
+      <w:r>
+        <w:rPr>
+          <w:rFonts w:ascii="Arial" w:hAnsi="Arial" w:cs="Arial"/>
+          <w:b/>
+        </w:rPr>
+        <w:t>Schedules or counter-schedules of loss</w:t>
+      </w:r>
+      <w:r>
+        <w:rPr>
+          <w:rFonts w:ascii="Arial" w:hAnsi="Arial" w:cs="Arial"/>
+          <w:b/>
+        </w:rPr>
+        <w:t xml:space="preserve"> </w:t>
+      </w:r>
+    </w:p>
+    <w:p>
+      <w:pPr>
+        <w:pStyle w:val="ListParagraph"/>
+        <w:numPr>
+          <w:ilvl w:val="0"/>
+          <w:numId w:val="11"/>
+        </w:numPr>
+        <w:rPr>
+          <w:rFonts w:ascii="Arial" w:hAnsi="Arial" w:cs="Arial"/>
+          <w:lang w:val="en-US"/>
+        </w:rPr>
+      </w:pPr>
+      <w:r>
+        <w:rPr>
+          <w:rFonts w:ascii="Arial" w:hAnsi="Arial" w:cs="Arial"/>
+          <w:lang w:val="en-US"/>
+        </w:rPr>
+        <w:t xml:space="preserve">&lt;&lt;disposalHearingSchedulesOfLoss.input2&gt;&gt; </w:t>
+      </w:r>
+      <w:r>
+        <w:rPr>
+          <w:rFonts w:ascii="Arial" w:hAnsi="Arial" w:cs="Arial"/>
+          <w:b/>
+          <w:bCs/>
+          <w:lang w:val="en-US"/>
+        </w:rPr>
+        <w:t>&lt;</w:t>
+      </w:r>
+      <w:proofErr w:type="gramStart"/>
+      <w:r>
+        <w:rPr>
+          <w:rFonts w:ascii="Arial" w:hAnsi="Arial" w:cs="Arial"/>
+          <w:b/>
+          <w:bCs/>
+          <w:lang w:val="en-US"/>
+        </w:rPr>
+        <w:t>&lt;</w:t>
+      </w:r>
+      <w:r>
+        <w:rPr>
+          <w:rFonts w:ascii="Arial" w:eastAsia="Arial" w:hAnsi="Arial" w:cs="Arial"/>
+          <w:bCs/>
+        </w:rPr>
+        <w:t>{</w:t>
+      </w:r>
+      <w:proofErr w:type="spellStart"/>
+      <w:proofErr w:type="gramEnd"/>
+      <w:r>
+        <w:rPr>
+          <w:rFonts w:ascii="Arial" w:eastAsia="Arial" w:hAnsi="Arial" w:cs="Arial"/>
+          <w:bCs/>
+        </w:rPr>
+        <w:t>dateFormat</w:t>
+      </w:r>
+      <w:proofErr w:type="spellEnd"/>
+      <w:r>
+        <w:rPr>
+          <w:rFonts w:ascii="Arial" w:eastAsia="Arial" w:hAnsi="Arial" w:cs="Arial"/>
+          <w:bCs/>
+        </w:rPr>
+        <w:t>(</w:t>
+      </w:r>
+      <w:r>
+        <w:rPr>
+          <w:rFonts w:ascii="Arial" w:hAnsi="Arial" w:cs="Arial"/>
+          <w:lang w:val="en-US"/>
+        </w:rPr>
+        <w:t>disposalHearingSchedulesOfLoss</w:t>
+      </w:r>
+      <w:r>
+        <w:rPr>
+          <w:rFonts w:ascii="Arial" w:hAnsi="Arial" w:cs="Arial"/>
+          <w:lang w:val="en-US"/>
+        </w:rPr>
+        <w:t>.date2</w:t>
+      </w:r>
+      <w:r>
+        <w:rPr>
+          <w:rFonts w:ascii="Arial" w:eastAsia="Arial" w:hAnsi="Arial" w:cs="Arial"/>
+          <w:bCs/>
+        </w:rPr>
+        <w:t xml:space="preserve">, ‘dd MMMM </w:t>
+      </w:r>
+      <w:proofErr w:type="spellStart"/>
+      <w:r>
+        <w:rPr>
+          <w:rFonts w:ascii="Arial" w:eastAsia="Arial" w:hAnsi="Arial" w:cs="Arial"/>
+          <w:bCs/>
+        </w:rPr>
+        <w:t>yyyy</w:t>
+      </w:r>
+      <w:proofErr w:type="spellEnd"/>
+      <w:r>
+        <w:rPr>
+          <w:rFonts w:ascii="Arial" w:eastAsia="Arial" w:hAnsi="Arial" w:cs="Arial"/>
+          <w:bCs/>
+        </w:rPr>
+        <w:t>’, ‘</w:t>
+      </w:r>
+      <w:proofErr w:type="spellStart"/>
+      <w:r>
+        <w:rPr>
+          <w:rFonts w:ascii="Arial" w:eastAsia="Arial" w:hAnsi="Arial" w:cs="Arial"/>
+          <w:bCs/>
+        </w:rPr>
+        <w:t>yyyy</w:t>
+      </w:r>
+      <w:proofErr w:type="spellEnd"/>
+      <w:r>
+        <w:rPr>
+          <w:rFonts w:ascii="Arial" w:eastAsia="Arial" w:hAnsi="Arial" w:cs="Arial"/>
+          <w:bCs/>
+        </w:rPr>
+        <w:t>-MM-dd’</w:t>
+      </w:r>
+      <w:r>
+        <w:rPr>
+          <w:rFonts w:ascii="Arial" w:eastAsia="Arial" w:hAnsi="Arial" w:cs="Arial"/>
+          <w:bCs/>
+        </w:rPr>
+        <w:t>)</w:t>
+      </w:r>
+      <w:r>
+        <w:rPr>
+          <w:rFonts w:ascii="Arial" w:eastAsia="Arial" w:hAnsi="Arial" w:cs="Arial"/>
+          <w:bCs/>
+        </w:rPr>
+        <w:t>}</w:t>
+      </w:r>
+      <w:r>
+        <w:rPr>
+          <w:rFonts w:ascii="Arial" w:hAnsi="Arial" w:cs="Arial"/>
+          <w:b/>
+          <w:bCs/>
+          <w:lang w:val="en-US"/>
+        </w:rPr>
+        <w:t>&gt;&gt;</w:t>
+      </w:r>
+      <w:r>
+        <w:rPr>
+          <w:rFonts w:ascii="Arial" w:hAnsi="Arial" w:cs="Arial"/>
+          <w:lang w:val="en-US"/>
+        </w:rPr>
+        <w:t>.</w:t>
+      </w:r>
+    </w:p>
+    <w:p>
+      <w:pPr>
+        <w:pStyle w:val="ListParagraph"/>
+        <w:numPr>
+          <w:ilvl w:val="0"/>
+          <w:numId w:val="11"/>
+        </w:numPr>
+        <w:rPr>
+          <w:rFonts w:ascii="Arial" w:hAnsi="Arial" w:cs="Arial"/>
+        </w:rPr>
+      </w:pPr>
+      <w:r>
+        <w:rPr>
+          <w:rFonts w:ascii="Arial" w:hAnsi="Arial" w:cs="Arial"/>
+          <w:lang w:val="en-US"/>
+        </w:rPr>
+        <w:t xml:space="preserve">&lt;&lt;disposalHearingSchedulesOfLoss.input3&gt;&gt; </w:t>
+      </w:r>
+      <w:r>
+        <w:rPr>
+          <w:rFonts w:ascii="Arial" w:hAnsi="Arial" w:cs="Arial"/>
+          <w:b/>
+          <w:bCs/>
+          <w:lang w:val="en-US"/>
+        </w:rPr>
+        <w:t>&lt;</w:t>
+      </w:r>
+      <w:proofErr w:type="gramStart"/>
+      <w:r>
+        <w:rPr>
+          <w:rFonts w:ascii="Arial" w:hAnsi="Arial" w:cs="Arial"/>
+          <w:b/>
+          <w:bCs/>
+          <w:lang w:val="en-US"/>
+        </w:rPr>
+        <w:t>&lt;</w:t>
+      </w:r>
+      <w:r>
+        <w:rPr>
+          <w:rFonts w:ascii="Arial" w:eastAsia="Arial" w:hAnsi="Arial" w:cs="Arial"/>
+          <w:bCs/>
+        </w:rPr>
+        <w:t>{</w:t>
+      </w:r>
+      <w:proofErr w:type="spellStart"/>
+      <w:proofErr w:type="gramEnd"/>
+      <w:r>
+        <w:rPr>
+          <w:rFonts w:ascii="Arial" w:eastAsia="Arial" w:hAnsi="Arial" w:cs="Arial"/>
+          <w:bCs/>
+        </w:rPr>
+        <w:t>dateFormat</w:t>
+      </w:r>
+      <w:proofErr w:type="spellEnd"/>
+      <w:r>
+        <w:rPr>
+          <w:rFonts w:ascii="Arial" w:eastAsia="Arial" w:hAnsi="Arial" w:cs="Arial"/>
+          <w:bCs/>
+        </w:rPr>
+        <w:t>(</w:t>
+      </w:r>
+      <w:r>
+        <w:rPr>
+          <w:rFonts w:ascii="Arial" w:hAnsi="Arial" w:cs="Arial"/>
+          <w:lang w:val="en-US"/>
+        </w:rPr>
+        <w:t>disposalHearingSchedulesOfLoss</w:t>
+      </w:r>
+      <w:r>
+        <w:rPr>
+          <w:rFonts w:ascii="Arial" w:hAnsi="Arial" w:cs="Arial"/>
+          <w:lang w:val="en-US"/>
+        </w:rPr>
+        <w:t>.date3</w:t>
+      </w:r>
+      <w:r>
+        <w:rPr>
+          <w:rFonts w:ascii="Arial" w:eastAsia="Arial" w:hAnsi="Arial" w:cs="Arial"/>
+          <w:bCs/>
+        </w:rPr>
+        <w:t xml:space="preserve">, ‘dd MMMM </w:t>
+      </w:r>
+      <w:proofErr w:type="spellStart"/>
+      <w:r>
+        <w:rPr>
+          <w:rFonts w:ascii="Arial" w:eastAsia="Arial" w:hAnsi="Arial" w:cs="Arial"/>
+          <w:bCs/>
+        </w:rPr>
+        <w:t>yyyy</w:t>
+      </w:r>
+      <w:proofErr w:type="spellEnd"/>
+      <w:r>
+        <w:rPr>
+          <w:rFonts w:ascii="Arial" w:eastAsia="Arial" w:hAnsi="Arial" w:cs="Arial"/>
+          <w:bCs/>
+        </w:rPr>
+        <w:t>’, ‘</w:t>
+      </w:r>
+      <w:proofErr w:type="spellStart"/>
+      <w:r>
+        <w:rPr>
+          <w:rFonts w:ascii="Arial" w:eastAsia="Arial" w:hAnsi="Arial" w:cs="Arial"/>
+          <w:bCs/>
+        </w:rPr>
+        <w:t>yyyy</w:t>
+      </w:r>
+      <w:proofErr w:type="spellEnd"/>
+      <w:r>
+        <w:rPr>
+          <w:rFonts w:ascii="Arial" w:eastAsia="Arial" w:hAnsi="Arial" w:cs="Arial"/>
+          <w:bCs/>
+        </w:rPr>
+        <w:t>-MM-dd’</w:t>
+      </w:r>
+      <w:r>
+        <w:rPr>
+          <w:rFonts w:ascii="Arial" w:eastAsia="Arial" w:hAnsi="Arial" w:cs="Arial"/>
+          <w:bCs/>
+        </w:rPr>
+        <w:t>)</w:t>
+      </w:r>
+      <w:r>
+        <w:rPr>
+          <w:rFonts w:ascii="Arial" w:eastAsia="Arial" w:hAnsi="Arial" w:cs="Arial"/>
+          <w:bCs/>
+        </w:rPr>
+        <w:t>}</w:t>
+      </w:r>
+      <w:r>
+        <w:rPr>
+          <w:rFonts w:ascii="Arial" w:hAnsi="Arial" w:cs="Arial"/>
+          <w:b/>
+          <w:bCs/>
+          <w:lang w:val="en-US"/>
+        </w:rPr>
+        <w:t>&gt;&gt;</w:t>
+      </w:r>
+      <w:r>
+        <w:rPr>
+          <w:rFonts w:ascii="Arial" w:hAnsi="Arial" w:cs="Arial"/>
+          <w:lang w:val="en-US"/>
+        </w:rPr>
+        <w:t>.</w:t>
+      </w:r>
+    </w:p>
+    <w:p>
+      <w:pPr>
+        <w:pStyle w:val="ListParagraph"/>
+        <w:numPr>
+          <w:ilvl w:val="0"/>
+          <w:numId w:val="11"/>
+        </w:numPr>
+        <w:rPr>
+          <w:rFonts w:ascii="Arial" w:hAnsi="Arial" w:cs="Arial"/>
+        </w:rPr>
+      </w:pPr>
+      <w:r>
+        <w:rPr>
+          <w:rFonts w:ascii="Arial" w:hAnsi="Arial" w:cs="Arial"/>
+          <w:lang w:val="en-US"/>
+        </w:rPr>
+        <w:t>&lt;&lt;disposalHearingSchedulesOfLoss.input4&gt;&gt;</w:t>
+      </w:r>
+      <w:r>
+        <w:rPr>
+          <w:rFonts w:ascii="Arial" w:hAnsi="Arial" w:cs="Arial"/>
+          <w:lang w:val="en-US"/>
+        </w:rPr>
+        <w:t xml:space="preserve"> </w:t>
+      </w:r>
+      <w:r>
+        <w:rPr>
+          <w:rFonts w:ascii="Arial" w:hAnsi="Arial" w:cs="Arial"/>
+          <w:b/>
+          <w:bCs/>
+          <w:lang w:val="en-US"/>
+        </w:rPr>
+        <w:t>&lt;</w:t>
+      </w:r>
+      <w:proofErr w:type="gramStart"/>
+      <w:r>
+        <w:rPr>
+          <w:rFonts w:ascii="Arial" w:hAnsi="Arial" w:cs="Arial"/>
+          <w:b/>
+          <w:bCs/>
+          <w:lang w:val="en-US"/>
+        </w:rPr>
+        <w:t>&lt;</w:t>
+      </w:r>
+      <w:r>
+        <w:rPr>
+          <w:rFonts w:ascii="Arial" w:eastAsia="Arial" w:hAnsi="Arial" w:cs="Arial"/>
+          <w:bCs/>
+        </w:rPr>
+        <w:t>{</w:t>
+      </w:r>
+      <w:proofErr w:type="spellStart"/>
+      <w:proofErr w:type="gramEnd"/>
+      <w:r>
+        <w:rPr>
+          <w:rFonts w:ascii="Arial" w:eastAsia="Arial" w:hAnsi="Arial" w:cs="Arial"/>
+          <w:bCs/>
+        </w:rPr>
+        <w:t>dateFormat</w:t>
+      </w:r>
+      <w:proofErr w:type="spellEnd"/>
+      <w:r>
+        <w:rPr>
+          <w:rFonts w:ascii="Arial" w:eastAsia="Arial" w:hAnsi="Arial" w:cs="Arial"/>
+          <w:bCs/>
+        </w:rPr>
+        <w:t>(</w:t>
+      </w:r>
+      <w:r>
+        <w:rPr>
+          <w:rFonts w:ascii="Arial" w:hAnsi="Arial" w:cs="Arial"/>
+          <w:lang w:val="en-US"/>
+        </w:rPr>
+        <w:t>disposalHearingSchedulesOfLoss</w:t>
+      </w:r>
+      <w:r>
+        <w:rPr>
+          <w:rFonts w:ascii="Arial" w:hAnsi="Arial" w:cs="Arial"/>
+          <w:lang w:val="en-US"/>
+        </w:rPr>
+        <w:t>.date4</w:t>
+      </w:r>
+      <w:r>
+        <w:rPr>
+          <w:rFonts w:ascii="Arial" w:eastAsia="Arial" w:hAnsi="Arial" w:cs="Arial"/>
+          <w:bCs/>
+        </w:rPr>
+        <w:t xml:space="preserve">, ‘dd MMMM </w:t>
+      </w:r>
+      <w:proofErr w:type="spellStart"/>
+      <w:r>
+        <w:rPr>
+          <w:rFonts w:ascii="Arial" w:eastAsia="Arial" w:hAnsi="Arial" w:cs="Arial"/>
+          <w:bCs/>
+        </w:rPr>
+        <w:t>yyyy</w:t>
+      </w:r>
+      <w:proofErr w:type="spellEnd"/>
+      <w:r>
+        <w:rPr>
+          <w:rFonts w:ascii="Arial" w:eastAsia="Arial" w:hAnsi="Arial" w:cs="Arial"/>
+          <w:bCs/>
+        </w:rPr>
+        <w:t>’, ‘</w:t>
+      </w:r>
+      <w:proofErr w:type="spellStart"/>
+      <w:r>
+        <w:rPr>
+          <w:rFonts w:ascii="Arial" w:eastAsia="Arial" w:hAnsi="Arial" w:cs="Arial"/>
+          <w:bCs/>
+        </w:rPr>
+        <w:t>yyyy</w:t>
+      </w:r>
+      <w:proofErr w:type="spellEnd"/>
+      <w:r>
+        <w:rPr>
+          <w:rFonts w:ascii="Arial" w:eastAsia="Arial" w:hAnsi="Arial" w:cs="Arial"/>
+          <w:bCs/>
+        </w:rPr>
+        <w:t>-MM-dd’</w:t>
+      </w:r>
+      <w:r>
+        <w:rPr>
+          <w:rFonts w:ascii="Arial" w:eastAsia="Arial" w:hAnsi="Arial" w:cs="Arial"/>
+          <w:bCs/>
+        </w:rPr>
+        <w:t>)</w:t>
+      </w:r>
+      <w:r>
+        <w:rPr>
+          <w:rFonts w:ascii="Arial" w:eastAsia="Arial" w:hAnsi="Arial" w:cs="Arial"/>
+          <w:bCs/>
+        </w:rPr>
+        <w:t>}</w:t>
+      </w:r>
+      <w:r>
+        <w:rPr>
+          <w:rFonts w:ascii="Arial" w:hAnsi="Arial" w:cs="Arial"/>
+          <w:b/>
+          <w:bCs/>
+          <w:lang w:val="en-US"/>
+        </w:rPr>
+        <w:t>&gt;&gt;</w:t>
+      </w:r>
+      <w:r>
+        <w:rPr>
+          <w:rFonts w:ascii="Arial" w:hAnsi="Arial" w:cs="Arial"/>
+          <w:lang w:val="en-US"/>
+        </w:rPr>
+        <w:t>.</w:t>
+      </w:r>
+    </w:p>
+    <w:p>
+      <w:pPr>
+        <w:pStyle w:val="ListParagraph"/>
+        <w:numPr>
+          <w:ilvl w:val="0"/>
+          <w:numId w:val="11"/>
+        </w:numPr>
+        <w:rPr>
+          <w:rFonts w:ascii="Arial" w:hAnsi="Arial" w:cs="Arial"/>
+        </w:rPr>
+      </w:pPr>
+      <w:r>
+        <w:rPr>
+          <w:rFonts w:ascii="Arial" w:hAnsi="Arial" w:cs="Arial"/>
+        </w:rPr>
+        <w:t>If there is a claim for future pecuniary loss and the parties have not already set out their case on periodical payments, they must do so in the respective schedule and counter-schedule.</w:t>
+      </w:r>
+    </w:p>
+    <w:p>
+      <w:pPr>
+        <w:rPr>
+          <w:rFonts w:ascii="Arial" w:hAnsi="Arial" w:cs="Arial"/>
+          <w:bCs/>
+        </w:rPr>
+      </w:pPr>
+      <w:r>
+        <w:rPr>
+          <w:rFonts w:ascii="Arial" w:hAnsi="Arial" w:cs="Arial"/>
+          <w:bCs/>
+        </w:rPr>
+        <w:t>&lt;&lt;es_&gt;&gt;</w:t>
+      </w:r>
+    </w:p>
+    <w:p>
+      <w:pPr>
+        <w:rPr>
+          <w:rFonts w:ascii="Arial" w:hAnsi="Arial" w:cs="Arial"/>
+          <w:bCs/>
+        </w:rPr>
+      </w:pPr>
+      <w:r>
+        <w:rPr>
+          <w:rFonts w:ascii="Arial" w:hAnsi="Arial" w:cs="Arial"/>
+          <w:bCs/>
+        </w:rPr>
+        <w:t>&lt;&lt;cs_{</w:t>
+      </w:r>
+      <w:proofErr w:type="spellStart"/>
+      <w:r>
+        <w:rPr>
+          <w:rFonts w:ascii="Arial" w:hAnsi="Arial" w:cs="Arial"/>
+          <w:lang w:val="en-US"/>
+        </w:rPr>
+        <w:t>disposalHearingFinalDisposalHearingToggle</w:t>
+      </w:r>
+      <w:proofErr w:type="spellEnd"/>
+      <w:r>
+        <w:rPr>
+          <w:rFonts w:ascii="Arial" w:hAnsi="Arial" w:cs="Arial"/>
+          <w:lang w:val="en-US"/>
+        </w:rPr>
+        <w:t>=true}&gt;&gt;</w:t>
+      </w:r>
+    </w:p>
+    <w:p>
+      <w:pPr>
+        <w:rPr>
+          <w:rFonts w:ascii="Arial" w:hAnsi="Arial" w:cs="Arial"/>
+          <w:b/>
+        </w:rPr>
+      </w:pPr>
+      <w:r>
+        <w:rPr>
+          <w:rFonts w:ascii="Arial" w:hAnsi="Arial" w:cs="Arial"/>
+          <w:b/>
+        </w:rPr>
+        <w:t xml:space="preserve">Final disposal hearing </w:t>
+      </w:r>
+    </w:p>
+    <w:p>
+      <w:pPr>
+        <w:pStyle w:val="ListParagraph"/>
+        <w:numPr>
+          <w:ilvl w:val="0"/>
+          <w:numId w:val="11"/>
+        </w:numPr>
+        <w:rPr>
+          <w:rFonts w:ascii="Arial" w:hAnsi="Arial" w:cs="Arial"/>
+        </w:rPr>
+      </w:pPr>
+      <w:r>
+        <w:rPr>
+          <w:rFonts w:ascii="Arial" w:hAnsi="Arial" w:cs="Arial"/>
+        </w:rPr>
+        <w:t>&lt;&lt;</w:t>
+      </w:r>
+      <w:proofErr w:type="spellStart"/>
+      <w:r>
+        <w:rPr>
+          <w:rFonts w:ascii="Arial" w:hAnsi="Arial" w:cs="Arial"/>
+          <w:lang w:val="en-US"/>
+        </w:rPr>
+        <w:t>disposalHearingTime</w:t>
+      </w:r>
+      <w:r>
+        <w:rPr>
+          <w:rFonts w:ascii="Arial" w:hAnsi="Arial" w:cs="Arial"/>
+          <w:lang w:val="en-US"/>
+        </w:rPr>
+        <w:t>.input</w:t>
+      </w:r>
+      <w:proofErr w:type="spellEnd"/>
+      <w:r>
+        <w:rPr>
+          <w:rFonts w:ascii="Arial" w:hAnsi="Arial" w:cs="Arial"/>
+          <w:lang w:val="en-US"/>
+        </w:rPr>
+        <w:t>&gt;&gt;</w:t>
+      </w:r>
+      <w:r>
+        <w:rPr>
+          <w:rFonts w:ascii="Arial" w:hAnsi="Arial" w:cs="Arial"/>
+        </w:rPr>
+        <w:t xml:space="preserve"> </w:t>
+      </w:r>
+      <w:r>
+        <w:rPr>
+          <w:rFonts w:ascii="Arial" w:hAnsi="Arial" w:cs="Arial"/>
+          <w:b/>
+          <w:bCs/>
+        </w:rPr>
+        <w:t>&lt;</w:t>
+      </w:r>
+      <w:proofErr w:type="gramStart"/>
+      <w:r>
+        <w:rPr>
+          <w:rFonts w:ascii="Arial" w:hAnsi="Arial" w:cs="Arial"/>
+          <w:b/>
+          <w:bCs/>
+        </w:rPr>
+        <w:t>&lt;</w:t>
+      </w:r>
+      <w:r>
+        <w:rPr>
+          <w:rFonts w:ascii="Arial" w:eastAsia="Arial" w:hAnsi="Arial" w:cs="Arial"/>
+          <w:bCs/>
+        </w:rPr>
+        <w:t>{</w:t>
+      </w:r>
+      <w:proofErr w:type="spellStart"/>
+      <w:proofErr w:type="gramEnd"/>
+      <w:r>
+        <w:rPr>
+          <w:rFonts w:ascii="Arial" w:eastAsia="Arial" w:hAnsi="Arial" w:cs="Arial"/>
+          <w:bCs/>
+        </w:rPr>
+        <w:t>dateFormat</w:t>
+      </w:r>
+      <w:proofErr w:type="spellEnd"/>
+      <w:r>
+        <w:rPr>
+          <w:rFonts w:ascii="Arial" w:eastAsia="Arial" w:hAnsi="Arial" w:cs="Arial"/>
+          <w:bCs/>
+        </w:rPr>
+        <w:t>(</w:t>
+      </w:r>
+      <w:proofErr w:type="spellStart"/>
+      <w:r>
+        <w:rPr>
+          <w:rFonts w:ascii="Arial" w:hAnsi="Arial" w:cs="Arial"/>
+          <w:lang w:val="en-US"/>
+        </w:rPr>
+        <w:t>disposalHearingTime</w:t>
+      </w:r>
+      <w:r>
+        <w:rPr>
+          <w:rFonts w:ascii="Arial" w:hAnsi="Arial" w:cs="Arial"/>
+          <w:lang w:val="en-US"/>
+        </w:rPr>
+        <w:t>.</w:t>
+      </w:r>
+      <w:r>
+        <w:rPr>
+          <w:rFonts w:ascii="Arial" w:hAnsi="Arial" w:cs="Arial"/>
+          <w:lang w:val="en-US"/>
+        </w:rPr>
+        <w:t>dateFrom</w:t>
+      </w:r>
+      <w:proofErr w:type="spellEnd"/>
+      <w:r>
+        <w:rPr>
+          <w:rFonts w:ascii="Arial" w:eastAsia="Arial" w:hAnsi="Arial" w:cs="Arial"/>
+          <w:bCs/>
+        </w:rPr>
+        <w:t xml:space="preserve">, ‘dd MMMM </w:t>
+      </w:r>
+      <w:proofErr w:type="spellStart"/>
+      <w:r>
+        <w:rPr>
+          <w:rFonts w:ascii="Arial" w:eastAsia="Arial" w:hAnsi="Arial" w:cs="Arial"/>
+          <w:bCs/>
+        </w:rPr>
+        <w:t>yyyy</w:t>
+      </w:r>
+      <w:proofErr w:type="spellEnd"/>
+      <w:r>
+        <w:rPr>
+          <w:rFonts w:ascii="Arial" w:eastAsia="Arial" w:hAnsi="Arial" w:cs="Arial"/>
+          <w:bCs/>
+        </w:rPr>
+        <w:t>’, ‘</w:t>
+      </w:r>
+      <w:proofErr w:type="spellStart"/>
+      <w:r>
+        <w:rPr>
+          <w:rFonts w:ascii="Arial" w:eastAsia="Arial" w:hAnsi="Arial" w:cs="Arial"/>
+          <w:bCs/>
+        </w:rPr>
+        <w:t>yyyy</w:t>
+      </w:r>
+      <w:proofErr w:type="spellEnd"/>
+      <w:r>
+        <w:rPr>
+          <w:rFonts w:ascii="Arial" w:eastAsia="Arial" w:hAnsi="Arial" w:cs="Arial"/>
+          <w:bCs/>
+        </w:rPr>
+        <w:t>-MM-dd’</w:t>
+      </w:r>
+      <w:r>
+        <w:rPr>
+          <w:rFonts w:ascii="Arial" w:eastAsia="Arial" w:hAnsi="Arial" w:cs="Arial"/>
+          <w:bCs/>
+        </w:rPr>
+        <w:t>)</w:t>
+      </w:r>
+      <w:r>
+        <w:rPr>
+          <w:rFonts w:ascii="Arial" w:eastAsia="Arial" w:hAnsi="Arial" w:cs="Arial"/>
+          <w:bCs/>
+        </w:rPr>
+        <w:t>}</w:t>
+      </w:r>
+      <w:r>
+        <w:rPr>
+          <w:rFonts w:ascii="Arial" w:hAnsi="Arial" w:cs="Arial"/>
+          <w:b/>
+          <w:bCs/>
+        </w:rPr>
+        <w:t>&gt;&gt;</w:t>
+      </w:r>
+      <w:r>
+        <w:rPr>
+          <w:rFonts w:ascii="Arial" w:hAnsi="Arial" w:cs="Arial"/>
+        </w:rPr>
+        <w:t xml:space="preserve">. </w:t>
+      </w:r>
+      <w:bookmarkStart w:id="1" w:name="_Hlk118117922"/>
+      <w:r>
+        <w:rPr>
+          <w:rFonts w:ascii="Arial" w:hAnsi="Arial" w:cs="Arial"/>
+        </w:rPr>
+        <w:t xml:space="preserve">The time estimate is </w:t>
+      </w:r>
+      <w:bookmarkEnd w:id="1"/>
+      <w:r>
+        <w:rPr>
+          <w:rFonts w:ascii="Arial" w:hAnsi="Arial" w:cs="Arial"/>
+          <w:b/>
+          <w:bCs/>
+        </w:rPr>
+        <w:t>&lt;&lt;</w:t>
+      </w:r>
+      <w:proofErr w:type="spellStart"/>
+      <w:r>
+        <w:rPr>
+          <w:rFonts w:ascii="Arial" w:hAnsi="Arial" w:cs="Arial"/>
+          <w:b/>
+          <w:bCs/>
+          <w:lang w:val="en-US"/>
+        </w:rPr>
+        <w:t>disposalHearingTimeEstimate</w:t>
+      </w:r>
+      <w:proofErr w:type="spellEnd"/>
+      <w:r>
+        <w:rPr>
+          <w:rFonts w:ascii="Arial" w:hAnsi="Arial" w:cs="Arial"/>
+          <w:b/>
+          <w:bCs/>
+        </w:rPr>
+        <w:t>&gt;&gt;</w:t>
+      </w:r>
+      <w:r>
+        <w:rPr>
+          <w:rFonts w:ascii="Arial" w:hAnsi="Arial" w:cs="Arial"/>
+        </w:rPr>
+        <w:t>.</w:t>
+      </w:r>
+    </w:p>
+    <w:p>
+      <w:pPr>
+        <w:rPr>
+          <w:rFonts w:ascii="Arial" w:hAnsi="Arial" w:cs="Arial"/>
+          <w:bCs/>
+        </w:rPr>
+      </w:pPr>
+      <w:r>
+        <w:rPr>
+          <w:rFonts w:ascii="Arial" w:hAnsi="Arial" w:cs="Arial"/>
+          <w:bCs/>
+        </w:rPr>
+        <w:t>&lt;&lt;es_&gt;&gt;</w:t>
+      </w:r>
+    </w:p>
+    <w:p>
+      <w:pPr>
+        <w:rPr>
+          <w:rFonts w:ascii="Arial" w:hAnsi="Arial" w:cs="Arial"/>
+          <w:lang w:val="en-US"/>
+        </w:rPr>
+      </w:pPr>
+      <w:r>
+        <w:rPr>
+          <w:rFonts w:ascii="Arial" w:hAnsi="Arial" w:cs="Arial"/>
+          <w:bCs/>
+        </w:rPr>
+        <w:t>&lt;&lt;cs_{</w:t>
+      </w:r>
+      <w:proofErr w:type="spellStart"/>
+      <w:r>
+        <w:rPr>
+          <w:rFonts w:ascii="Arial" w:hAnsi="Arial" w:cs="Arial"/>
+          <w:lang w:val="en-US"/>
+        </w:rPr>
+        <w:t>disposalHearingMethodToggle</w:t>
+      </w:r>
+      <w:proofErr w:type="spellEnd"/>
+      <w:r>
+        <w:rPr>
+          <w:rFonts w:ascii="Arial" w:hAnsi="Arial" w:cs="Arial"/>
+          <w:lang w:val="en-US"/>
+        </w:rPr>
+        <w:t>=true</w:t>
+      </w:r>
+      <w:r>
+        <w:rPr>
+          <w:rFonts w:ascii="Arial" w:hAnsi="Arial" w:cs="Arial"/>
+          <w:lang w:val="en-US"/>
+        </w:rPr>
+        <w:t>}&gt;&gt;</w:t>
+      </w:r>
+    </w:p>
+    <w:p>
+      <w:pPr>
+        <w:spacing w:after="0" w:line="240" w:lineRule="auto"/>
+        <w:rPr>
+          <w:rFonts w:ascii="Arial" w:eastAsia="Times New Roman" w:hAnsi="Arial" w:cs="Arial"/>
+          <w:sz w:val="24"/>
+          <w:szCs w:val="24"/>
+          <w:lang w:eastAsia="en-GB"/>
+        </w:rPr>
+      </w:pPr>
+      <w:r>
+        <w:rPr>
+          <w:rFonts w:ascii="Arial" w:hAnsi="Arial" w:cs="Arial"/>
+          <w:lang w:val="en-US"/>
+        </w:rPr>
+        <w:t>&lt;&lt;cs_{</w:t>
+      </w:r>
+      <w:proofErr w:type="spellStart"/>
+      <w:r>
+        <w:rPr>
+          <w:rFonts w:ascii="Arial" w:hAnsi="Arial" w:cs="Arial"/>
+          <w:lang w:val="en-US"/>
+        </w:rPr>
+        <w:t>disposalHearingMethod</w:t>
+      </w:r>
+      <w:proofErr w:type="spellEnd"/>
+      <w:r>
+        <w:rPr>
+          <w:rFonts w:ascii="Arial" w:hAnsi="Arial" w:cs="Arial"/>
+          <w:lang w:val="en-US"/>
+        </w:rPr>
+        <w:t>=’</w:t>
+      </w:r>
+      <w:proofErr w:type="spellStart"/>
+      <w:r>
+        <w:rPr>
+          <w:rFonts w:ascii="Arial" w:hAnsi="Arial" w:cs="Arial"/>
+          <w:lang w:val="en-US"/>
+        </w:rPr>
+        <w:t>disposalHearingMethodInPerson</w:t>
+      </w:r>
+      <w:proofErr w:type="spellEnd"/>
+      <w:r>
+        <w:rPr>
+          <w:rFonts w:ascii="Arial" w:hAnsi="Arial" w:cs="Arial"/>
+          <w:lang w:val="en-US"/>
+        </w:rPr>
+        <w:t>’}&gt;&gt;</w:t>
+      </w:r>
+    </w:p>
+    <w:p>
+      <w:pPr>
+        <w:pStyle w:val="ListParagraph"/>
+        <w:numPr>
+          <w:ilvl w:val="0"/>
+          <w:numId w:val="11"/>
+        </w:numPr>
+        <w:spacing w:after="0" w:line="240" w:lineRule="auto"/>
+        <w:rPr>
+          <w:rFonts w:ascii="Arial" w:eastAsia="Times New Roman" w:hAnsi="Arial" w:cs="Arial"/>
+          <w:lang w:eastAsia="en-GB"/>
+        </w:rPr>
+      </w:pPr>
+      <w:r>
+        <w:rPr>
+          <w:rFonts w:ascii="Arial" w:eastAsia="Times New Roman" w:hAnsi="Arial" w:cs="Arial"/>
+          <w:lang w:eastAsia="en-GB"/>
+        </w:rPr>
+        <w:t>This</w:t>
+      </w:r>
+      <w:r>
+        <w:rPr>
+          <w:rFonts w:ascii="Arial" w:eastAsia="Times New Roman" w:hAnsi="Arial" w:cs="Arial"/>
+          <w:color w:val="000000"/>
+          <w:lang w:eastAsia="en-GB"/>
+        </w:rPr>
+        <w:t xml:space="preserve"> hearing will be in </w:t>
+      </w:r>
+      <w:r>
+        <w:rPr>
+          <w:rFonts w:ascii="Arial" w:eastAsia="Times New Roman" w:hAnsi="Arial" w:cs="Arial"/>
+          <w:b/>
+          <w:bCs/>
+          <w:color w:val="000000"/>
+          <w:lang w:eastAsia="en-GB"/>
+        </w:rPr>
+        <w:t>person</w:t>
+      </w:r>
+      <w:r>
+        <w:rPr>
+          <w:rFonts w:ascii="Arial" w:eastAsia="Times New Roman" w:hAnsi="Arial" w:cs="Arial"/>
+          <w:color w:val="000000"/>
+          <w:lang w:eastAsia="en-GB"/>
+        </w:rPr>
+        <w:t xml:space="preserve">, </w:t>
+      </w:r>
+      <w:r>
+        <w:rPr>
+          <w:rFonts w:ascii="Arial" w:eastAsia="Times New Roman" w:hAnsi="Arial" w:cs="Arial"/>
+          <w:lang w:eastAsia="en-GB"/>
+        </w:rPr>
+        <w:t>&lt;&lt;cs_{</w:t>
+      </w:r>
+      <w:proofErr w:type="spellStart"/>
+      <w:r>
+        <w:rPr>
+          <w:rFonts w:ascii="Arial" w:eastAsia="Times New Roman" w:hAnsi="Arial" w:cs="Arial"/>
+          <w:lang w:eastAsia="en-GB"/>
+        </w:rPr>
+        <w:t>hearingLocation.site_</w:t>
+      </w:r>
+      <w:proofErr w:type="gramStart"/>
+      <w:r>
+        <w:rPr>
+          <w:rFonts w:ascii="Arial" w:eastAsia="Times New Roman" w:hAnsi="Arial" w:cs="Arial"/>
+          <w:lang w:eastAsia="en-GB"/>
+        </w:rPr>
+        <w:t>name</w:t>
+      </w:r>
+      <w:proofErr w:type="spellEnd"/>
+      <w:r>
+        <w:rPr>
+          <w:rFonts w:ascii="Arial" w:eastAsia="Times New Roman" w:hAnsi="Arial" w:cs="Arial"/>
+          <w:lang w:eastAsia="en-GB"/>
+        </w:rPr>
+        <w:t>!=</w:t>
+      </w:r>
+      <w:proofErr w:type="gramEnd"/>
+      <w:r>
+        <w:rPr>
+          <w:rFonts w:ascii="Arial" w:eastAsia="Times New Roman" w:hAnsi="Arial" w:cs="Arial"/>
+          <w:lang w:eastAsia="en-GB"/>
+        </w:rPr>
+        <w:t>null}&gt;&gt;at &lt;&lt;</w:t>
+      </w:r>
+      <w:proofErr w:type="spellStart"/>
+      <w:r>
+        <w:rPr>
+          <w:rFonts w:ascii="Arial" w:eastAsia="Times New Roman" w:hAnsi="Arial" w:cs="Arial"/>
+          <w:lang w:eastAsia="en-GB"/>
+        </w:rPr>
+        <w:t>hearingLocation.site_name</w:t>
+      </w:r>
+      <w:proofErr w:type="spellEnd"/>
+      <w:r>
+        <w:rPr>
+          <w:rFonts w:ascii="Arial" w:eastAsia="Times New Roman" w:hAnsi="Arial" w:cs="Arial"/>
+          <w:lang w:eastAsia="en-GB"/>
+        </w:rPr>
+        <w:t>&gt;&gt;, &lt;&lt;</w:t>
+      </w:r>
+      <w:proofErr w:type="spellStart"/>
+      <w:r>
+        <w:rPr>
+          <w:rFonts w:ascii="Arial" w:eastAsia="Times New Roman" w:hAnsi="Arial" w:cs="Arial"/>
+          <w:lang w:eastAsia="en-GB"/>
+        </w:rPr>
+        <w:t>hearingLocation.court_address</w:t>
+      </w:r>
+      <w:proofErr w:type="spellEnd"/>
+      <w:r>
+        <w:rPr>
+          <w:rFonts w:ascii="Arial" w:eastAsia="Times New Roman" w:hAnsi="Arial" w:cs="Arial"/>
+          <w:lang w:eastAsia="en-GB"/>
+        </w:rPr>
+        <w:t>&gt;&gt; &lt;&lt;</w:t>
+      </w:r>
+      <w:proofErr w:type="spellStart"/>
+      <w:r>
+        <w:rPr>
+          <w:rFonts w:ascii="Arial" w:eastAsia="Times New Roman" w:hAnsi="Arial" w:cs="Arial"/>
+          <w:lang w:eastAsia="en-GB"/>
+        </w:rPr>
+        <w:t>hearingLocation.postcode</w:t>
+      </w:r>
+      <w:proofErr w:type="spellEnd"/>
+      <w:r>
+        <w:rPr>
+          <w:rFonts w:ascii="Arial" w:eastAsia="Times New Roman" w:hAnsi="Arial" w:cs="Arial"/>
+          <w:lang w:eastAsia="en-GB"/>
+        </w:rPr>
+        <w:t>&gt;&gt;, &lt;&lt;es_&gt;&gt;</w:t>
+      </w:r>
+      <w:r>
+        <w:rPr>
+          <w:rFonts w:ascii="Arial" w:eastAsia="Times New Roman" w:hAnsi="Arial" w:cs="Arial"/>
+          <w:color w:val="000000"/>
+          <w:lang w:eastAsia="en-GB"/>
+        </w:rPr>
+        <w:t>further details will be provided in your hearing notice</w:t>
+      </w:r>
+      <w:r>
+        <w:rPr>
+          <w:rFonts w:ascii="Arial" w:eastAsia="Times New Roman" w:hAnsi="Arial" w:cs="Arial"/>
+          <w:color w:val="000000"/>
+          <w:lang w:eastAsia="en-GB"/>
+        </w:rPr>
+        <w:t>.</w:t>
+      </w:r>
+    </w:p>
+    <w:p>
+      <w:pPr>
+        <w:spacing w:after="0" w:line="240" w:lineRule="auto"/>
+        <w:rPr>
+          <w:rFonts w:ascii="Arial" w:eastAsia="Times New Roman" w:hAnsi="Arial" w:cs="Arial"/>
+          <w:lang w:eastAsia="en-GB"/>
+        </w:rPr>
+      </w:pPr>
+      <w:r>
+        <w:rPr>
+          <w:rFonts w:ascii="Arial" w:eastAsia="Times New Roman" w:hAnsi="Arial" w:cs="Arial"/>
+          <w:lang w:eastAsia="en-GB"/>
+        </w:rPr>
+        <w:t>&lt;&lt;es_&gt;&gt;</w:t>
+      </w:r>
+    </w:p>
+    <w:p>
+      <w:pPr>
+        <w:spacing w:after="0" w:line="240" w:lineRule="auto"/>
+        <w:rPr>
+          <w:rFonts w:ascii="Arial" w:eastAsia="Times New Roman" w:hAnsi="Arial" w:cs="Arial"/>
+          <w:sz w:val="24"/>
+          <w:szCs w:val="24"/>
+          <w:lang w:eastAsia="en-GB"/>
+        </w:rPr>
+      </w:pPr>
+      <w:r>
+        <w:rPr>
+          <w:rFonts w:ascii="Arial" w:hAnsi="Arial" w:cs="Arial"/>
+          <w:lang w:val="en-US"/>
+        </w:rPr>
+        <w:t>&lt;&lt;cs_{disposalHearingMethod=’disposalHearingMethodTelephoneHearing’}&gt;&gt;</w:t>
+      </w:r>
+    </w:p>
+    <w:p>
+      <w:pPr>
+        <w:pStyle w:val="ListParagraph"/>
+        <w:numPr>
+          <w:ilvl w:val="0"/>
+          <w:numId w:val="11"/>
+        </w:numPr>
+        <w:spacing w:after="0" w:line="240" w:lineRule="auto"/>
+        <w:rPr>
+          <w:rFonts w:ascii="Arial" w:eastAsia="Times New Roman" w:hAnsi="Arial" w:cs="Arial"/>
+          <w:lang w:eastAsia="en-GB"/>
+        </w:rPr>
+      </w:pPr>
+      <w:r>
+        <w:rPr>
+          <w:rFonts w:ascii="Arial" w:eastAsia="Times New Roman" w:hAnsi="Arial" w:cs="Arial"/>
+          <w:lang w:eastAsia="en-GB"/>
+        </w:rPr>
+        <w:t>This</w:t>
+      </w:r>
+      <w:r>
+        <w:rPr>
+          <w:rFonts w:ascii="Arial" w:eastAsia="Times New Roman" w:hAnsi="Arial" w:cs="Arial"/>
+          <w:color w:val="000000"/>
+          <w:lang w:eastAsia="en-GB"/>
+        </w:rPr>
+        <w:t xml:space="preserve"> hearing </w:t>
+      </w:r>
+      <w:r>
+        <w:rPr>
+          <w:rFonts w:ascii="Arial" w:eastAsia="Times New Roman" w:hAnsi="Arial" w:cs="Arial"/>
+          <w:lang w:eastAsia="en-GB"/>
+        </w:rPr>
+        <w:t>&lt;&lt;cs_{</w:t>
+      </w:r>
+      <w:proofErr w:type="spellStart"/>
+      <w:r>
+        <w:rPr>
+          <w:rFonts w:ascii="Arial" w:eastAsia="Times New Roman" w:hAnsi="Arial" w:cs="Arial"/>
+          <w:lang w:eastAsia="en-GB"/>
+        </w:rPr>
+        <w:t>hearingLocation.site_</w:t>
+      </w:r>
+      <w:proofErr w:type="gramStart"/>
+      <w:r>
+        <w:rPr>
+          <w:rFonts w:ascii="Arial" w:eastAsia="Times New Roman" w:hAnsi="Arial" w:cs="Arial"/>
+          <w:lang w:eastAsia="en-GB"/>
+        </w:rPr>
+        <w:t>name</w:t>
+      </w:r>
+      <w:proofErr w:type="spellEnd"/>
+      <w:r>
+        <w:rPr>
+          <w:rFonts w:ascii="Arial" w:eastAsia="Times New Roman" w:hAnsi="Arial" w:cs="Arial"/>
+          <w:lang w:eastAsia="en-GB"/>
+        </w:rPr>
+        <w:t>!=</w:t>
+      </w:r>
+      <w:proofErr w:type="gramEnd"/>
+      <w:r>
+        <w:rPr>
+          <w:rFonts w:ascii="Arial" w:eastAsia="Times New Roman" w:hAnsi="Arial" w:cs="Arial"/>
+          <w:lang w:eastAsia="en-GB"/>
+        </w:rPr>
+        <w:t>null}&gt;&gt;will take place at &lt;&lt;</w:t>
+      </w:r>
+      <w:proofErr w:type="spellStart"/>
+      <w:r>
+        <w:rPr>
+          <w:rFonts w:ascii="Arial" w:eastAsia="Times New Roman" w:hAnsi="Arial" w:cs="Arial"/>
+          <w:lang w:eastAsia="en-GB"/>
+        </w:rPr>
+        <w:t>hearingLocation.site_name</w:t>
+      </w:r>
+      <w:proofErr w:type="spellEnd"/>
+      <w:r>
+        <w:rPr>
+          <w:rFonts w:ascii="Arial" w:eastAsia="Times New Roman" w:hAnsi="Arial" w:cs="Arial"/>
+          <w:lang w:eastAsia="en-GB"/>
+        </w:rPr>
+        <w:t>&gt;&gt;, &lt;&lt;</w:t>
+      </w:r>
+      <w:proofErr w:type="spellStart"/>
+      <w:r>
+        <w:rPr>
+          <w:rFonts w:ascii="Arial" w:eastAsia="Times New Roman" w:hAnsi="Arial" w:cs="Arial"/>
+          <w:lang w:eastAsia="en-GB"/>
+        </w:rPr>
+        <w:t>hearingLocation.court_address</w:t>
+      </w:r>
+      <w:proofErr w:type="spellEnd"/>
+      <w:r>
+        <w:rPr>
+          <w:rFonts w:ascii="Arial" w:eastAsia="Times New Roman" w:hAnsi="Arial" w:cs="Arial"/>
+          <w:lang w:eastAsia="en-GB"/>
+        </w:rPr>
+        <w:t>&gt;&gt; &lt;&lt;</w:t>
+      </w:r>
+      <w:proofErr w:type="spellStart"/>
+      <w:r>
+        <w:rPr>
+          <w:rFonts w:ascii="Arial" w:eastAsia="Times New Roman" w:hAnsi="Arial" w:cs="Arial"/>
+          <w:lang w:eastAsia="en-GB"/>
+        </w:rPr>
+        <w:t>hearingLocation.postcode</w:t>
+      </w:r>
+      <w:proofErr w:type="spellEnd"/>
+      <w:r>
+        <w:rPr>
+          <w:rFonts w:ascii="Arial" w:eastAsia="Times New Roman" w:hAnsi="Arial" w:cs="Arial"/>
+          <w:lang w:eastAsia="en-GB"/>
+        </w:rPr>
+        <w:t>&gt;&gt;, and &lt;&lt;es_&gt;&gt;</w:t>
+      </w:r>
+      <w:r>
+        <w:rPr>
+          <w:rFonts w:ascii="Arial" w:eastAsia="Times New Roman" w:hAnsi="Arial" w:cs="Arial"/>
+          <w:color w:val="000000"/>
+          <w:lang w:eastAsia="en-GB"/>
+        </w:rPr>
+        <w:t xml:space="preserve">will be attended by </w:t>
+      </w:r>
+      <w:r>
+        <w:rPr>
+          <w:rFonts w:ascii="Arial" w:eastAsia="Times New Roman" w:hAnsi="Arial" w:cs="Arial"/>
+          <w:b/>
+          <w:bCs/>
+          <w:color w:val="000000"/>
+          <w:lang w:eastAsia="en-GB"/>
+        </w:rPr>
+        <w:t>telephone</w:t>
+      </w:r>
+      <w:r>
+        <w:rPr>
+          <w:rFonts w:ascii="Arial" w:eastAsia="Times New Roman" w:hAnsi="Arial" w:cs="Arial"/>
+          <w:color w:val="000000"/>
+          <w:lang w:eastAsia="en-GB"/>
+        </w:rPr>
+        <w:t>, further details will be provided in your hearing notice</w:t>
+      </w:r>
+      <w:r>
+        <w:rPr>
+          <w:rFonts w:ascii="Arial" w:eastAsia="Times New Roman" w:hAnsi="Arial" w:cs="Arial"/>
+          <w:color w:val="000000"/>
+          <w:lang w:eastAsia="en-GB"/>
+        </w:rPr>
+        <w:t>.</w:t>
+      </w:r>
+    </w:p>
+    <w:p>
+      <w:pPr>
+        <w:spacing w:after="0" w:line="240" w:lineRule="auto"/>
+        <w:rPr>
+          <w:rFonts w:ascii="Arial" w:eastAsia="Times New Roman" w:hAnsi="Arial" w:cs="Arial"/>
+          <w:lang w:eastAsia="en-GB"/>
+        </w:rPr>
+      </w:pPr>
+      <w:r>
+        <w:rPr>
+          <w:rFonts w:ascii="Arial" w:eastAsia="Times New Roman" w:hAnsi="Arial" w:cs="Arial"/>
+          <w:lang w:eastAsia="en-GB"/>
+        </w:rPr>
+        <w:t>&lt;&lt;es_&gt;&gt;</w:t>
+      </w:r>
+    </w:p>
+    <w:p>
+      <w:pPr>
+        <w:spacing w:after="0" w:line="240" w:lineRule="auto"/>
+        <w:rPr>
+          <w:rFonts w:ascii="Arial" w:eastAsia="Times New Roman" w:hAnsi="Arial" w:cs="Arial"/>
+          <w:sz w:val="24"/>
+          <w:szCs w:val="24"/>
+          <w:lang w:eastAsia="en-GB"/>
+        </w:rPr>
+      </w:pPr>
+      <w:r>
+        <w:rPr>
+          <w:rFonts w:ascii="Arial" w:hAnsi="Arial" w:cs="Arial"/>
+          <w:lang w:val="en-US"/>
+        </w:rPr>
+        <w:t>&lt;&lt;cs_{disposalHearingMethod=’disposalHearingMethodVideoConferenceHearing’}&gt;&gt;</w:t>
+      </w:r>
+    </w:p>
+    <w:p>
+      <w:pPr>
+        <w:pStyle w:val="ListParagraph"/>
+        <w:numPr>
+          <w:ilvl w:val="0"/>
+          <w:numId w:val="11"/>
+        </w:numPr>
+        <w:spacing w:after="0" w:line="240" w:lineRule="auto"/>
+        <w:rPr>
+          <w:rFonts w:ascii="Arial" w:eastAsia="Times New Roman" w:hAnsi="Arial" w:cs="Arial"/>
+          <w:lang w:eastAsia="en-GB"/>
+        </w:rPr>
+      </w:pPr>
+      <w:r>
+        <w:rPr>
+          <w:rFonts w:ascii="Arial" w:eastAsia="Times New Roman" w:hAnsi="Arial" w:cs="Arial"/>
+          <w:lang w:eastAsia="en-GB"/>
+        </w:rPr>
+        <w:t>This</w:t>
+      </w:r>
+      <w:r>
+        <w:rPr>
+          <w:rFonts w:ascii="Arial" w:eastAsia="Times New Roman" w:hAnsi="Arial" w:cs="Arial"/>
+          <w:color w:val="000000"/>
+          <w:lang w:eastAsia="en-GB"/>
+        </w:rPr>
+        <w:t xml:space="preserve"> hearing </w:t>
+      </w:r>
+      <w:r>
+        <w:rPr>
+          <w:rFonts w:ascii="Arial" w:eastAsia="Times New Roman" w:hAnsi="Arial" w:cs="Arial"/>
+          <w:lang w:eastAsia="en-GB"/>
+        </w:rPr>
+        <w:t>&lt;&lt;cs_{</w:t>
+      </w:r>
+      <w:proofErr w:type="spellStart"/>
+      <w:r>
+        <w:rPr>
+          <w:rFonts w:ascii="Arial" w:eastAsia="Times New Roman" w:hAnsi="Arial" w:cs="Arial"/>
+          <w:lang w:eastAsia="en-GB"/>
+        </w:rPr>
+        <w:t>hearingLocation.site_</w:t>
+      </w:r>
+      <w:proofErr w:type="gramStart"/>
+      <w:r>
+        <w:rPr>
+          <w:rFonts w:ascii="Arial" w:eastAsia="Times New Roman" w:hAnsi="Arial" w:cs="Arial"/>
+          <w:lang w:eastAsia="en-GB"/>
+        </w:rPr>
+        <w:t>name</w:t>
+      </w:r>
+      <w:proofErr w:type="spellEnd"/>
+      <w:r>
+        <w:rPr>
+          <w:rFonts w:ascii="Arial" w:eastAsia="Times New Roman" w:hAnsi="Arial" w:cs="Arial"/>
+          <w:lang w:eastAsia="en-GB"/>
+        </w:rPr>
+        <w:t>!=</w:t>
+      </w:r>
+      <w:proofErr w:type="gramEnd"/>
+      <w:r>
+        <w:rPr>
+          <w:rFonts w:ascii="Arial" w:eastAsia="Times New Roman" w:hAnsi="Arial" w:cs="Arial"/>
+          <w:lang w:eastAsia="en-GB"/>
+        </w:rPr>
+        <w:t>null}&gt;&gt;will take place at &lt;&lt;</w:t>
+      </w:r>
+      <w:proofErr w:type="spellStart"/>
+      <w:r>
+        <w:rPr>
+          <w:rFonts w:ascii="Arial" w:eastAsia="Times New Roman" w:hAnsi="Arial" w:cs="Arial"/>
+          <w:lang w:eastAsia="en-GB"/>
+        </w:rPr>
+        <w:t>hearingLocation.site_name</w:t>
+      </w:r>
+      <w:proofErr w:type="spellEnd"/>
+      <w:r>
+        <w:rPr>
+          <w:rFonts w:ascii="Arial" w:eastAsia="Times New Roman" w:hAnsi="Arial" w:cs="Arial"/>
+          <w:lang w:eastAsia="en-GB"/>
+        </w:rPr>
+        <w:t>&gt;&gt;, &lt;&lt;</w:t>
+      </w:r>
+      <w:proofErr w:type="spellStart"/>
+      <w:r>
+        <w:rPr>
+          <w:rFonts w:ascii="Arial" w:eastAsia="Times New Roman" w:hAnsi="Arial" w:cs="Arial"/>
+          <w:lang w:eastAsia="en-GB"/>
+        </w:rPr>
+        <w:t>hearingLocation.court_address</w:t>
+      </w:r>
+      <w:proofErr w:type="spellEnd"/>
+      <w:r>
+        <w:rPr>
+          <w:rFonts w:ascii="Arial" w:eastAsia="Times New Roman" w:hAnsi="Arial" w:cs="Arial"/>
+          <w:lang w:eastAsia="en-GB"/>
+        </w:rPr>
+        <w:t>&gt;&gt; &lt;&lt;</w:t>
+      </w:r>
+      <w:proofErr w:type="spellStart"/>
+      <w:r>
+        <w:rPr>
+          <w:rFonts w:ascii="Arial" w:eastAsia="Times New Roman" w:hAnsi="Arial" w:cs="Arial"/>
+          <w:lang w:eastAsia="en-GB"/>
+        </w:rPr>
+        <w:t>hearingLocation.postcode</w:t>
+      </w:r>
+      <w:proofErr w:type="spellEnd"/>
+      <w:r>
+        <w:rPr>
+          <w:rFonts w:ascii="Arial" w:eastAsia="Times New Roman" w:hAnsi="Arial" w:cs="Arial"/>
+          <w:lang w:eastAsia="en-GB"/>
+        </w:rPr>
+        <w:t>&gt;&gt;, and &lt;&lt;es_&gt;&gt;</w:t>
+      </w:r>
+      <w:r>
+        <w:rPr>
+          <w:rFonts w:ascii="Arial" w:eastAsia="Times New Roman" w:hAnsi="Arial" w:cs="Arial"/>
+          <w:color w:val="000000"/>
+          <w:lang w:eastAsia="en-GB"/>
+        </w:rPr>
+        <w:t xml:space="preserve">will be attended by </w:t>
+      </w:r>
+      <w:r>
+        <w:rPr>
+          <w:rFonts w:ascii="Arial" w:eastAsia="Times New Roman" w:hAnsi="Arial" w:cs="Arial"/>
+          <w:b/>
+          <w:bCs/>
+          <w:color w:val="000000"/>
+          <w:lang w:eastAsia="en-GB"/>
+        </w:rPr>
+        <w:t>video conference</w:t>
+      </w:r>
+      <w:r>
+        <w:rPr>
+          <w:rFonts w:ascii="Arial" w:eastAsia="Times New Roman" w:hAnsi="Arial" w:cs="Arial"/>
+          <w:color w:val="000000"/>
+          <w:lang w:eastAsia="en-GB"/>
+        </w:rPr>
+        <w:t>, further details will be provided in your hearing notice</w:t>
+      </w:r>
+      <w:r>
+        <w:rPr>
+          <w:rFonts w:ascii="Arial" w:eastAsia="Times New Roman" w:hAnsi="Arial" w:cs="Arial"/>
+          <w:color w:val="000000"/>
+          <w:lang w:eastAsia="en-GB"/>
+        </w:rPr>
+        <w:t>.</w:t>
+      </w:r>
+    </w:p>
+    <w:p>
+      <w:pPr>
+        <w:spacing w:after="0" w:line="240" w:lineRule="auto"/>
+        <w:rPr>
+          <w:rFonts w:ascii="Arial" w:eastAsia="Times New Roman" w:hAnsi="Arial" w:cs="Arial"/>
+          <w:lang w:eastAsia="en-GB"/>
+        </w:rPr>
+      </w:pPr>
+      <w:r>
+        <w:rPr>
+          <w:rFonts w:ascii="Arial" w:eastAsia="Times New Roman" w:hAnsi="Arial" w:cs="Arial"/>
+          <w:lang w:eastAsia="en-GB"/>
+        </w:rPr>
+        <w:t>&lt;&lt;es_&gt;&gt;</w:t>
+      </w:r>
+    </w:p>
+    <w:p>
+      <w:pPr>
+        <w:rPr>
+          <w:rFonts w:ascii="Arial" w:hAnsi="Arial" w:cs="Arial"/>
+          <w:bCs/>
+        </w:rPr>
+      </w:pPr>
+      <w:r>
+        <w:rPr>
+          <w:rFonts w:ascii="Arial" w:hAnsi="Arial" w:cs="Arial"/>
+          <w:bCs/>
+        </w:rPr>
+        <w:t>&lt;&lt;es_&gt;&gt;</w:t>
+      </w:r>
+    </w:p>
+    <w:p>
+      <w:pPr>
+        <w:rPr>
+          <w:rFonts w:ascii="Arial" w:hAnsi="Arial" w:cs="Arial"/>
+          <w:bCs/>
+        </w:rPr>
+      </w:pPr>
+    </w:p>
+    <w:p>
+      <w:pPr>
+        <w:rPr>
+          <w:rFonts w:ascii="Arial" w:hAnsi="Arial" w:cs="Arial"/>
+          <w:lang w:val="en-US"/>
+        </w:rPr>
+      </w:pPr>
+      <w:r>
+        <w:rPr>
+          <w:rFonts w:ascii="Arial" w:hAnsi="Arial" w:cs="Arial"/>
+          <w:bCs/>
+        </w:rPr>
+        <w:lastRenderedPageBreak/>
+        <w:t>&lt;&lt;cs_{</w:t>
+      </w:r>
+      <w:proofErr w:type="spellStart"/>
+      <w:r>
+        <w:rPr>
+          <w:rFonts w:ascii="Arial" w:hAnsi="Arial" w:cs="Arial"/>
+          <w:lang w:val="en-US"/>
+        </w:rPr>
+        <w:t>disposalHearingBundleToggle</w:t>
+      </w:r>
+      <w:proofErr w:type="spellEnd"/>
+      <w:r>
+        <w:rPr>
+          <w:rFonts w:ascii="Arial" w:hAnsi="Arial" w:cs="Arial"/>
+          <w:lang w:val="en-US"/>
+        </w:rPr>
+        <w:t>=true</w:t>
+      </w:r>
+      <w:r>
+        <w:rPr>
+          <w:rFonts w:ascii="Arial" w:hAnsi="Arial" w:cs="Arial"/>
+          <w:lang w:val="en-US"/>
+        </w:rPr>
+        <w:t>}&gt;&gt;</w:t>
+      </w:r>
+    </w:p>
+    <w:p>
+      <w:pPr>
+        <w:rPr>
+          <w:rFonts w:ascii="Arial" w:hAnsi="Arial" w:cs="Arial"/>
+          <w:bCs/>
+        </w:rPr>
+      </w:pPr>
+    </w:p>
+    <w:p>
+      <w:pPr>
+        <w:rPr>
+          <w:rFonts w:ascii="Arial" w:hAnsi="Arial" w:cs="Arial"/>
+        </w:rPr>
+      </w:pPr>
+      <w:r>
+        <w:rPr>
+          <w:rFonts w:ascii="Arial" w:hAnsi="Arial" w:cs="Arial"/>
+          <w:b/>
+        </w:rPr>
+        <w:t>Disposal hearing bundle</w:t>
+      </w:r>
+      <w:r>
+        <w:rPr>
+          <w:rFonts w:ascii="Arial" w:hAnsi="Arial" w:cs="Arial"/>
+          <w:b/>
+        </w:rPr>
+        <w:t xml:space="preserve"> </w:t>
+      </w:r>
+    </w:p>
+    <w:p>
+      <w:pPr>
+        <w:pStyle w:val="ListParagraph"/>
+        <w:numPr>
+          <w:ilvl w:val="0"/>
+          <w:numId w:val="11"/>
+        </w:numPr>
+        <w:rPr>
+          <w:rFonts w:ascii="Arial" w:hAnsi="Arial" w:cs="Arial"/>
+        </w:rPr>
+      </w:pPr>
+      <w:r>
+        <w:rPr>
+          <w:rFonts w:ascii="Arial" w:hAnsi="Arial" w:cs="Arial"/>
+        </w:rPr>
+        <w:t>&lt;&lt;</w:t>
+      </w:r>
+      <w:proofErr w:type="spellStart"/>
+      <w:r>
+        <w:rPr>
+          <w:rFonts w:ascii="Arial" w:hAnsi="Arial" w:cs="Arial"/>
+          <w:lang w:val="en-US"/>
+        </w:rPr>
+        <w:t>disposalHearingBundle.input</w:t>
+      </w:r>
+      <w:proofErr w:type="spellEnd"/>
+      <w:r>
+        <w:rPr>
+          <w:rFonts w:ascii="Arial" w:hAnsi="Arial" w:cs="Arial"/>
+        </w:rPr>
+        <w:t>&gt;&gt; &lt;&lt;</w:t>
+      </w:r>
+      <w:proofErr w:type="spellStart"/>
+      <w:r>
+        <w:rPr>
+          <w:rFonts w:ascii="Arial" w:hAnsi="Arial" w:cs="Arial"/>
+          <w:lang w:val="en-US"/>
+        </w:rPr>
+        <w:t>disposalHearingBundleType</w:t>
+      </w:r>
+      <w:r>
+        <w:rPr>
+          <w:rFonts w:ascii="Arial" w:hAnsi="Arial" w:cs="Arial"/>
+          <w:lang w:val="en-US"/>
+        </w:rPr>
+        <w:t>Text</w:t>
+      </w:r>
+      <w:proofErr w:type="spellEnd"/>
+      <w:r>
+        <w:rPr>
+          <w:rFonts w:ascii="Arial" w:hAnsi="Arial" w:cs="Arial"/>
+        </w:rPr>
+        <w:t>&gt;&gt;</w:t>
+      </w:r>
+      <w:r>
+        <w:rPr>
+          <w:rFonts w:ascii="Arial" w:hAnsi="Arial" w:cs="Arial"/>
+        </w:rPr>
+        <w:t>.</w:t>
+      </w:r>
+    </w:p>
+    <w:p>
+      <w:pPr>
+        <w:rPr>
+          <w:rFonts w:ascii="Arial" w:hAnsi="Arial" w:cs="Arial"/>
+          <w:bCs/>
+        </w:rPr>
+      </w:pPr>
+      <w:r>
+        <w:rPr>
+          <w:rFonts w:ascii="Arial" w:hAnsi="Arial" w:cs="Arial"/>
+          <w:bCs/>
+        </w:rPr>
+        <w:t>&lt;&lt;es_&gt;&gt;</w:t>
+      </w:r>
+    </w:p>
+    <w:p>
+      <w:pPr>
+        <w:rPr>
+          <w:rFonts w:ascii="Arial" w:hAnsi="Arial" w:cs="Arial"/>
+          <w:bCs/>
+        </w:rPr>
+      </w:pPr>
+      <w:r>
+        <w:rPr>
+          <w:rFonts w:ascii="Arial" w:hAnsi="Arial" w:cs="Arial"/>
+          <w:bCs/>
+        </w:rPr>
+        <w:t>&lt;&lt;cs_{</w:t>
+      </w:r>
+      <w:proofErr w:type="spellStart"/>
+      <w:r>
+        <w:rPr>
+          <w:rFonts w:ascii="Arial" w:hAnsi="Arial" w:cs="Arial"/>
+          <w:lang w:val="en-US"/>
+        </w:rPr>
+        <w:t>disposalHearingClaimSettlingToggle</w:t>
+      </w:r>
+      <w:proofErr w:type="spellEnd"/>
+      <w:r>
+        <w:rPr>
+          <w:rFonts w:ascii="Arial" w:hAnsi="Arial" w:cs="Arial"/>
+          <w:lang w:val="en-US"/>
+        </w:rPr>
+        <w:t>=true</w:t>
+      </w:r>
+      <w:r>
+        <w:rPr>
+          <w:rFonts w:ascii="Arial" w:hAnsi="Arial" w:cs="Arial"/>
+          <w:lang w:val="en-US"/>
+        </w:rPr>
+        <w:t>}&gt;&gt;</w:t>
+      </w:r>
+    </w:p>
+    <w:p>
+      <w:pPr>
+        <w:rPr>
+          <w:rFonts w:ascii="Arial" w:hAnsi="Arial" w:cs="Arial"/>
+        </w:rPr>
+      </w:pPr>
+      <w:r>
+        <w:rPr>
+          <w:rFonts w:ascii="Arial" w:hAnsi="Arial" w:cs="Arial"/>
+          <w:b/>
+        </w:rPr>
+        <w:t xml:space="preserve">Claim settling </w:t>
+      </w:r>
+    </w:p>
+    <w:p>
+      <w:pPr>
+        <w:pStyle w:val="ListParagraph"/>
+        <w:numPr>
+          <w:ilvl w:val="0"/>
+          <w:numId w:val="11"/>
+        </w:numPr>
+        <w:rPr>
+          <w:rFonts w:ascii="Arial" w:hAnsi="Arial" w:cs="Arial"/>
+        </w:rPr>
+      </w:pPr>
+      <w:r>
+        <w:rPr>
+          <w:rFonts w:ascii="Arial" w:hAnsi="Arial" w:cs="Arial"/>
+        </w:rPr>
+        <w:t xml:space="preserve">Each party must inform the court immediately if the case is settled, </w:t>
+      </w:r>
+      <w:proofErr w:type="gramStart"/>
+      <w:r>
+        <w:rPr>
+          <w:rFonts w:ascii="Arial" w:hAnsi="Arial" w:cs="Arial"/>
+        </w:rPr>
+        <w:t>whether or not</w:t>
+      </w:r>
+      <w:proofErr w:type="gramEnd"/>
+      <w:r>
+        <w:rPr>
+          <w:rFonts w:ascii="Arial" w:hAnsi="Arial" w:cs="Arial"/>
+        </w:rPr>
+        <w:t xml:space="preserve"> it is then possible to file upload a draft consent order to give effect to their agreement.</w:t>
+      </w:r>
+    </w:p>
+    <w:p>
+      <w:pPr>
+        <w:rPr>
+          <w:rFonts w:ascii="Arial" w:hAnsi="Arial" w:cs="Arial"/>
+          <w:bCs/>
+        </w:rPr>
+      </w:pPr>
+      <w:r>
+        <w:rPr>
+          <w:rFonts w:ascii="Arial" w:hAnsi="Arial" w:cs="Arial"/>
+          <w:bCs/>
+        </w:rPr>
+        <w:t>&lt;&lt;es_&gt;&gt;</w:t>
+      </w:r>
+    </w:p>
+    <w:p>
+      <w:pPr>
+        <w:rPr>
+          <w:rFonts w:ascii="Arial" w:hAnsi="Arial" w:cs="Arial"/>
+          <w:bCs/>
+        </w:rPr>
+      </w:pPr>
+      <w:r>
+        <w:rPr>
+          <w:rFonts w:ascii="Arial" w:hAnsi="Arial" w:cs="Arial"/>
+          <w:bCs/>
+        </w:rPr>
+        <w:t>&lt;&lt;cs_{</w:t>
+      </w:r>
+      <w:proofErr w:type="spellStart"/>
+      <w:r>
+        <w:rPr>
+          <w:rFonts w:ascii="Arial" w:hAnsi="Arial" w:cs="Arial"/>
+          <w:lang w:val="en-US"/>
+        </w:rPr>
+        <w:t>disposalHearingCostsToggle</w:t>
+      </w:r>
+      <w:proofErr w:type="spellEnd"/>
+      <w:r>
+        <w:rPr>
+          <w:rFonts w:ascii="Arial" w:hAnsi="Arial" w:cs="Arial"/>
+          <w:lang w:val="en-US"/>
+        </w:rPr>
+        <w:t>=true</w:t>
+      </w:r>
+      <w:r>
+        <w:rPr>
+          <w:rFonts w:ascii="Arial" w:hAnsi="Arial" w:cs="Arial"/>
+          <w:lang w:val="en-US"/>
+        </w:rPr>
+        <w:t>}&gt;&gt;</w:t>
+      </w:r>
+    </w:p>
+    <w:p>
+      <w:pPr>
+        <w:rPr>
+          <w:rFonts w:ascii="Arial" w:hAnsi="Arial" w:cs="Arial"/>
+        </w:rPr>
+      </w:pPr>
+      <w:r>
+        <w:rPr>
+          <w:rFonts w:ascii="Arial" w:hAnsi="Arial" w:cs="Arial"/>
+          <w:b/>
+        </w:rPr>
+        <w:t>Costs</w:t>
+      </w:r>
+    </w:p>
+    <w:p>
+      <w:pPr>
+        <w:pStyle w:val="ListParagraph"/>
+        <w:numPr>
+          <w:ilvl w:val="0"/>
+          <w:numId w:val="11"/>
+        </w:numPr>
+        <w:rPr>
+          <w:rFonts w:ascii="Arial" w:hAnsi="Arial" w:cs="Arial"/>
+        </w:rPr>
+      </w:pPr>
+      <w:r>
+        <w:rPr>
+          <w:rFonts w:ascii="Arial" w:hAnsi="Arial" w:cs="Arial"/>
+        </w:rPr>
+        <w:t>Costs in the case</w:t>
+      </w:r>
+    </w:p>
+    <w:p>
+      <w:pPr>
+        <w:rPr>
+          <w:rFonts w:ascii="Arial" w:hAnsi="Arial" w:cs="Arial"/>
+          <w:bCs/>
+        </w:rPr>
+      </w:pPr>
+      <w:r>
+        <w:rPr>
+          <w:rFonts w:ascii="Arial" w:hAnsi="Arial" w:cs="Arial"/>
+          <w:bCs/>
+        </w:rPr>
+        <w:t>&lt;&lt;es_&gt;&gt;</w:t>
+      </w:r>
+    </w:p>
+    <w:p>
+      <w:pPr>
+        <w:rPr>
+          <w:rFonts w:ascii="Arial" w:hAnsi="Arial" w:cs="Arial"/>
+          <w:bCs/>
+        </w:rPr>
+      </w:pPr>
+      <w:r>
+        <w:rPr>
+          <w:rFonts w:ascii="Arial" w:hAnsi="Arial" w:cs="Arial"/>
+          <w:bCs/>
+        </w:rPr>
+        <w:t>&lt;&lt;cs_{</w:t>
+      </w:r>
+      <w:proofErr w:type="spellStart"/>
+      <w:r>
+        <w:rPr>
+          <w:rFonts w:ascii="Arial" w:hAnsi="Arial" w:cs="Arial"/>
+          <w:bCs/>
+        </w:rPr>
+        <w:t>hasNewDirections</w:t>
+      </w:r>
+      <w:proofErr w:type="spellEnd"/>
+      <w:r>
+        <w:rPr>
+          <w:rFonts w:ascii="Arial" w:hAnsi="Arial" w:cs="Arial"/>
+          <w:bCs/>
+        </w:rPr>
+        <w:t>=true}&gt;&gt;</w:t>
+      </w:r>
+    </w:p>
+    <w:p>
+      <w:pPr>
+        <w:rPr>
+          <w:rFonts w:ascii="Arial" w:hAnsi="Arial" w:cs="Arial"/>
+          <w:b/>
+        </w:rPr>
+      </w:pPr>
+      <w:r>
+        <w:rPr>
+          <w:rFonts w:ascii="Arial" w:hAnsi="Arial" w:cs="Arial"/>
+          <w:b/>
+        </w:rPr>
+        <w:t>Additional</w:t>
+      </w:r>
+      <w:r>
+        <w:rPr>
+          <w:rFonts w:ascii="Arial" w:hAnsi="Arial" w:cs="Arial"/>
+          <w:b/>
+        </w:rPr>
+        <w:t xml:space="preserve"> </w:t>
+      </w:r>
+      <w:r>
+        <w:rPr>
+          <w:rFonts w:ascii="Arial" w:hAnsi="Arial" w:cs="Arial"/>
+          <w:b/>
+        </w:rPr>
+        <w:t>d</w:t>
+      </w:r>
+      <w:r>
+        <w:rPr>
+          <w:rFonts w:ascii="Arial" w:hAnsi="Arial" w:cs="Arial"/>
+          <w:b/>
+        </w:rPr>
+        <w:t>irections</w:t>
+      </w:r>
+    </w:p>
+    <w:p>
+      <w:pPr>
+        <w:rPr>
+          <w:rFonts w:ascii="Arial" w:hAnsi="Arial" w:cs="Arial"/>
+          <w:bCs/>
+        </w:rPr>
+      </w:pPr>
+      <w:r>
+        <w:rPr>
+          <w:rFonts w:ascii="Arial" w:hAnsi="Arial" w:cs="Arial"/>
+          <w:bCs/>
+        </w:rPr>
+        <w:t>&lt;&lt;</w:t>
+      </w:r>
+      <w:proofErr w:type="spellStart"/>
+      <w:r>
+        <w:rPr>
+          <w:rFonts w:ascii="Arial" w:hAnsi="Arial" w:cs="Arial"/>
+          <w:bCs/>
+        </w:rPr>
+        <w:t>rs</w:t>
+      </w:r>
+      <w:proofErr w:type="spellEnd"/>
+      <w:r>
+        <w:rPr>
+          <w:rFonts w:ascii="Arial" w:hAnsi="Arial" w:cs="Arial"/>
+          <w:bCs/>
+        </w:rPr>
+        <w:t>_</w:t>
+      </w:r>
+      <w:proofErr w:type="spellStart"/>
+      <w:r>
+        <w:rPr>
+          <w:rFonts w:ascii="Arial" w:hAnsi="Arial" w:cs="Arial"/>
+          <w:lang w:val="en-US"/>
+        </w:rPr>
+        <w:t>disposalHearing</w:t>
+      </w:r>
+      <w:r>
+        <w:rPr>
+          <w:rFonts w:ascii="Arial" w:hAnsi="Arial" w:cs="Arial"/>
+          <w:lang w:val="en-US"/>
+        </w:rPr>
+        <w:t>AddNewDirections</w:t>
+      </w:r>
+      <w:proofErr w:type="spellEnd"/>
+      <w:r>
+        <w:rPr>
+          <w:rFonts w:ascii="Arial" w:hAnsi="Arial" w:cs="Arial"/>
+          <w:bCs/>
+        </w:rPr>
+        <w:t>&gt;&gt;</w:t>
+      </w:r>
+    </w:p>
+    <w:p>
+      <w:pPr>
+        <w:pStyle w:val="ListParagraph"/>
+        <w:numPr>
+          <w:ilvl w:val="0"/>
+          <w:numId w:val="11"/>
+        </w:numPr>
+        <w:rPr>
+          <w:rFonts w:ascii="Arial" w:hAnsi="Arial" w:cs="Arial"/>
+          <w:bCs/>
+        </w:rPr>
+      </w:pPr>
+      <w:r>
+        <w:rPr>
+          <w:rFonts w:ascii="Arial" w:hAnsi="Arial" w:cs="Arial"/>
+          <w:bCs/>
+        </w:rPr>
+        <w:t>&lt;&lt;</w:t>
+      </w:r>
+      <w:proofErr w:type="spellStart"/>
+      <w:proofErr w:type="gramStart"/>
+      <w:r>
+        <w:rPr>
+          <w:rFonts w:ascii="Arial" w:hAnsi="Arial" w:cs="Arial"/>
+          <w:bCs/>
+        </w:rPr>
+        <w:t>value.directionComment</w:t>
+      </w:r>
+      <w:proofErr w:type="spellEnd"/>
+      <w:proofErr w:type="gramEnd"/>
+      <w:r>
+        <w:rPr>
+          <w:rFonts w:ascii="Arial" w:hAnsi="Arial" w:cs="Arial"/>
+          <w:bCs/>
+        </w:rPr>
+        <w:t>&gt;&gt;</w:t>
+      </w:r>
+    </w:p>
+    <w:p>
+      <w:pPr>
+        <w:rPr>
+          <w:rFonts w:ascii="Arial" w:hAnsi="Arial" w:cs="Arial"/>
+          <w:bCs/>
+        </w:rPr>
+      </w:pPr>
+      <w:r>
+        <w:rPr>
+          <w:rFonts w:ascii="Arial" w:hAnsi="Arial" w:cs="Arial"/>
+          <w:bCs/>
+        </w:rPr>
+        <w:t>&lt;&lt;es_</w:t>
+      </w:r>
+      <w:proofErr w:type="spellStart"/>
+      <w:r>
+        <w:rPr>
+          <w:rFonts w:ascii="Arial" w:hAnsi="Arial" w:cs="Arial"/>
+          <w:lang w:val="en-US"/>
+        </w:rPr>
+        <w:t>disposalHearing</w:t>
+      </w:r>
+      <w:r>
+        <w:rPr>
+          <w:rFonts w:ascii="Arial" w:hAnsi="Arial" w:cs="Arial"/>
+          <w:bCs/>
+        </w:rPr>
+        <w:t>AddNewDirections</w:t>
+      </w:r>
+      <w:proofErr w:type="spellEnd"/>
+      <w:r>
+        <w:rPr>
+          <w:rFonts w:ascii="Arial" w:hAnsi="Arial" w:cs="Arial"/>
+          <w:bCs/>
+        </w:rPr>
+        <w:t>&gt;&gt;</w:t>
+      </w:r>
+    </w:p>
+    <w:p>
+      <w:pPr>
+        <w:rPr>
+          <w:rFonts w:ascii="Arial" w:hAnsi="Arial" w:cs="Arial"/>
+          <w:bCs/>
+        </w:rPr>
+      </w:pPr>
+      <w:r>
+        <w:rPr>
+          <w:rFonts w:ascii="Arial" w:hAnsi="Arial" w:cs="Arial"/>
+          <w:bCs/>
+        </w:rPr>
+        <w:t>&lt;&lt;es_&gt;&gt;</w:t>
+      </w:r>
+    </w:p>
+    <w:p>
+      <w:pPr>
+        <w:rPr>
+          <w:rFonts w:ascii="Arial" w:hAnsi="Arial" w:cs="Arial"/>
+          <w:bCs/>
+        </w:rPr>
+      </w:pPr>
+      <w:r>
+        <w:rPr>
+          <w:rFonts w:ascii="Arial" w:hAnsi="Arial" w:cs="Arial"/>
+          <w:b/>
+          <w:bCs/>
+        </w:rPr>
+        <w:t>Important notes</w:t>
+      </w:r>
+    </w:p>
+    <w:p>
+      <w:pPr>
+        <w:pStyle w:val="ListParagraph"/>
+        <w:numPr>
+          <w:ilvl w:val="0"/>
+          <w:numId w:val="11"/>
+        </w:numPr>
+        <w:rPr>
+          <w:rFonts w:ascii="Arial" w:hAnsi="Arial" w:cs="Arial"/>
+        </w:rPr>
+      </w:pPr>
+      <w:r>
+        <w:rPr>
+          <w:rFonts w:ascii="Arial" w:hAnsi="Arial" w:cs="Arial"/>
+          <w:lang w:val="en-US"/>
+        </w:rPr>
+        <w:t>&lt;&lt;</w:t>
+      </w:r>
+      <w:proofErr w:type="spellStart"/>
+      <w:r>
+        <w:rPr>
+          <w:rFonts w:ascii="Arial" w:hAnsi="Arial" w:cs="Arial"/>
+          <w:lang w:val="en-US"/>
+        </w:rPr>
+        <w:t>disposalOrderWithoutHearing</w:t>
+      </w:r>
+      <w:r>
+        <w:rPr>
+          <w:rFonts w:ascii="Arial" w:hAnsi="Arial" w:cs="Arial"/>
+          <w:lang w:val="en-US"/>
+        </w:rPr>
+        <w:t>.input</w:t>
+      </w:r>
+      <w:proofErr w:type="spellEnd"/>
       <w:r>
         <w:rPr>
           <w:rFonts w:ascii="Arial" w:hAnsi="Arial" w:cs="Arial"/>
@@ -3352,42 +6989,8 @@
 </file>
 
 <file path=customXml/item1.xml><?xml version="1.0" encoding="utf-8"?>
-<p:properties xmlns:p="http://schemas.microsoft.com/office/2006/metadata/properties" xmlns:xsi="http://www.w3.org/2001/XMLSchema-instance" xmlns:pc="http://schemas.microsoft.com/office/infopath/2007/PartnerControls">
-  <documentManagement>
-    <Stage xmlns="f336f4fe-8719-4ea2-b5d6-29b3a580aeb4">In Approval</Stage>
-    <Next_x0020_Stage xmlns="f336f4fe-8719-4ea2-b5d6-29b3a580aeb4">ApproveOrReject</Next_x0020_Stage>
-    <Admin_x0020_Action xmlns="f336f4fe-8719-4ea2-b5d6-29b3a580aeb4" xsi:nil="true"/>
-    <Template_x0020_Category xmlns="f336f4fe-8719-4ea2-b5d6-29b3a580aeb4">Standard Direction - STD</Template_x0020_Category>
-    <Action xmlns="f336f4fe-8719-4ea2-b5d6-29b3a580aeb4" xsi:nil="true"/>
-    <Purpose1 xmlns="f336f4fe-8719-4ea2-b5d6-29b3a580aeb4">SDO - disposal</Purpose1>
-    <Template_x0020_Language xmlns="f336f4fe-8719-4ea2-b5d6-29b3a580aeb4">English - ENG</Template_x0020_Language>
-    <Rename xmlns="f336f4fe-8719-4ea2-b5d6-29b3a580aeb4">true</Rename>
-    <Tornado_x0020_Filename xmlns="f336f4fe-8719-4ea2-b5d6-29b3a580aeb4" xsi:nil="true"/>
-    <Approval_x0020_Request_x0020_Comment xmlns="f336f4fe-8719-4ea2-b5d6-29b3a580aeb4">Requesting approval for CIV-10335</Approval_x0020_Request_x0020_Comment>
-    <Publication_x0020_Date xmlns="f336f4fe-8719-4ea2-b5d6-29b3a580aeb4">2023-01-23T00:00:00+00:00</Publication_x0020_Date>
-    <SharedWithUsers xmlns="f336f4fe-8719-4ea2-b5d6-29b3a580aeb4">
-      <UserInfo>
-        <DisplayName>Robert Allright</DisplayName>
-        <AccountId>23</AccountId>
-        <AccountType/>
-      </UserInfo>
-    </SharedWithUsers>
-  </documentManagement>
-</p:properties>
-</file>
-
-<file path=customXml/item2.xml><?xml version="1.0" encoding="utf-8"?>
-<?mso-contentType ?>
-<FormTemplates xmlns="http://schemas.microsoft.com/sharepoint/v3/contenttype/forms">
-  <Display>DocumentLibraryForm</Display>
-  <Edit>DocumentLibraryForm</Edit>
-  <New>DocumentLibraryForm</New>
-</FormTemplates>
-</file>
-
-<file path=customXml/item3.xml><?xml version="1.0" encoding="utf-8"?>
-<ct:contentTypeSchema xmlns:ct="http://schemas.microsoft.com/office/2006/metadata/contentType" xmlns:ma="http://schemas.microsoft.com/office/2006/metadata/properties/metaAttributes" ct:_="" ma:_="" ma:contentTypeName="_CtTemplate" ma:contentTypeID="0x01010064A5FDCCFB03F540B94405305D7DE14F00A4F8B82F7CEF57469A8FE5CEAB7A0EE0" ma:contentTypeVersion="55" ma:contentTypeDescription="Part of Template Management with Site Columns representing custom attributes." ma:contentTypeScope="" ma:versionID="e48abcd8da7fe05ec90dabdfbb8c2749">
-  <xsd:schema xmlns:xsd="http://www.w3.org/2001/XMLSchema" xmlns:xs="http://www.w3.org/2001/XMLSchema" xmlns:p="http://schemas.microsoft.com/office/2006/metadata/properties" xmlns:ns2="f336f4fe-8719-4ea2-b5d6-29b3a580aeb4" xmlns:ns3="b57b892a-dd61-4bba-b372-a8d93da2c7e6" targetNamespace="http://schemas.microsoft.com/office/2006/metadata/properties" ma:root="true" ma:fieldsID="4c733adc908683170864ffc34cec60fa" ns2:_="" ns3:_="">
+<ct:contentTypeSchema xmlns:ct="http://schemas.microsoft.com/office/2006/metadata/contentType" xmlns:ma="http://schemas.microsoft.com/office/2006/metadata/properties/metaAttributes" ct:_="" ma:_="" ma:contentTypeName="_CtTemplate" ma:contentTypeID="0x01010064A5FDCCFB03F540B94405305D7DE14F00A4F8B82F7CEF57469A8FE5CEAB7A0EE0" ma:contentTypeVersion="54" ma:contentTypeDescription="Part of Template Management with Site Columns representing custom attributes." ma:contentTypeScope="" ma:versionID="c2ae9af6f2d07f5c87e529250672afb5">
+  <xsd:schema xmlns:xsd="http://www.w3.org/2001/XMLSchema" xmlns:xs="http://www.w3.org/2001/XMLSchema" xmlns:p="http://schemas.microsoft.com/office/2006/metadata/properties" xmlns:ns2="f336f4fe-8719-4ea2-b5d6-29b3a580aeb4" xmlns:ns3="b57b892a-dd61-4bba-b372-a8d93da2c7e6" targetNamespace="http://schemas.microsoft.com/office/2006/metadata/properties" ma:root="true" ma:fieldsID="5cc5ae0d05cbe82a12e0833457866b27" ns2:_="" ns3:_="">
     <xsd:import namespace="f336f4fe-8719-4ea2-b5d6-29b3a580aeb4"/>
     <xsd:import namespace="b57b892a-dd61-4bba-b372-a8d93da2c7e6"/>
     <xsd:element name="properties">
@@ -3417,7 +7020,6 @@
                 <xsd:element ref="ns3:MediaServiceOCR" minOccurs="0"/>
                 <xsd:element ref="ns3:MediaServiceGenerationTime" minOccurs="0"/>
                 <xsd:element ref="ns3:MediaServiceEventHashCode" minOccurs="0"/>
-                <xsd:element ref="ns3:MediaServiceObjectDetectorVersions" minOccurs="0"/>
               </xsd:all>
             </xsd:complexType>
           </xsd:element>
@@ -3602,11 +7204,6 @@
         <xsd:restriction base="dms:Text"/>
       </xsd:simpleType>
     </xsd:element>
-    <xsd:element name="MediaServiceObjectDetectorVersions" ma:index="29" nillable="true" ma:displayName="MediaServiceObjectDetectorVersions" ma:hidden="true" ma:indexed="true" ma:internalName="MediaServiceObjectDetectorVersions" ma:readOnly="true">
-      <xsd:simpleType>
-        <xsd:restriction base="dms:Text"/>
-      </xsd:simpleType>
-    </xsd:element>
   </xsd:schema>
   <xsd:schema xmlns="http://schemas.openxmlformats.org/package/2006/metadata/core-properties" xmlns:xsd="http://www.w3.org/2001/XMLSchema" xmlns:xsi="http://www.w3.org/2001/XMLSchema-instance" xmlns:dc="http://purl.org/dc/elements/1.1/" xmlns:dcterms="http://purl.org/dc/terms/" xmlns:odoc="http://schemas.microsoft.com/internal/obd" targetNamespace="http://schemas.openxmlformats.org/package/2006/metadata/core-properties" elementFormDefault="qualified" attributeFormDefault="unqualified" blockDefault="#all">
     <xsd:import namespace="http://purl.org/dc/elements/1.1/" schemaLocation="http://dublincore.org/schemas/xmls/qdc/2003/04/02/dc.xsd"/>
@@ -3707,26 +7304,42 @@
 </ct:contentTypeSchema>
 </file>
 
-<file path=customXml/itemProps1.xml><?xml version="1.0" encoding="utf-8"?>
-<ds:datastoreItem xmlns:ds="http://schemas.openxmlformats.org/officeDocument/2006/customXml" ds:itemID="{7D8F8091-8A28-4DFC-8D60-79DA775EE42D}">
-  <ds:schemaRefs>
-    <ds:schemaRef ds:uri="http://schemas.microsoft.com/office/2006/metadata/properties"/>
-    <ds:schemaRef ds:uri="http://schemas.microsoft.com/office/infopath/2007/PartnerControls"/>
-    <ds:schemaRef ds:uri="f336f4fe-8719-4ea2-b5d6-29b3a580aeb4"/>
-  </ds:schemaRefs>
-</ds:datastoreItem>
+<file path=customXml/item2.xml><?xml version="1.0" encoding="utf-8"?>
+<p:properties xmlns:p="http://schemas.microsoft.com/office/2006/metadata/properties" xmlns:xsi="http://www.w3.org/2001/XMLSchema-instance" xmlns:pc="http://schemas.microsoft.com/office/infopath/2007/PartnerControls">
+  <documentManagement>
+    <Stage xmlns="f336f4fe-8719-4ea2-b5d6-29b3a580aeb4">In Approval</Stage>
+    <Next_x0020_Stage xmlns="f336f4fe-8719-4ea2-b5d6-29b3a580aeb4">ApproveOrReject</Next_x0020_Stage>
+    <Admin_x0020_Action xmlns="f336f4fe-8719-4ea2-b5d6-29b3a580aeb4" xsi:nil="true"/>
+    <Template_x0020_Category xmlns="f336f4fe-8719-4ea2-b5d6-29b3a580aeb4">Standard Direction - STD</Template_x0020_Category>
+    <Action xmlns="f336f4fe-8719-4ea2-b5d6-29b3a580aeb4" xsi:nil="true"/>
+    <Purpose1 xmlns="f336f4fe-8719-4ea2-b5d6-29b3a580aeb4">SDO - disposal</Purpose1>
+    <Template_x0020_Language xmlns="f336f4fe-8719-4ea2-b5d6-29b3a580aeb4">English - ENG</Template_x0020_Language>
+    <Rename xmlns="f336f4fe-8719-4ea2-b5d6-29b3a580aeb4">true</Rename>
+    <Tornado_x0020_Filename xmlns="f336f4fe-8719-4ea2-b5d6-29b3a580aeb4" xsi:nil="true"/>
+    <Approval_x0020_Request_x0020_Comment xmlns="f336f4fe-8719-4ea2-b5d6-29b3a580aeb4">Hearing method paragraph changes are also added with the same PR</Approval_x0020_Request_x0020_Comment>
+    <Publication_x0020_Date xmlns="f336f4fe-8719-4ea2-b5d6-29b3a580aeb4">2023-01-23T00:00:00+00:00</Publication_x0020_Date>
+    <SharedWithUsers xmlns="f336f4fe-8719-4ea2-b5d6-29b3a580aeb4">
+      <UserInfo>
+        <DisplayName>Robert Allright</DisplayName>
+        <AccountId>23</AccountId>
+        <AccountType/>
+      </UserInfo>
+    </SharedWithUsers>
+  </documentManagement>
+</p:properties>
 </file>
 
-<file path=customXml/itemProps2.xml><?xml version="1.0" encoding="utf-8"?>
-<ds:datastoreItem xmlns:ds="http://schemas.openxmlformats.org/officeDocument/2006/customXml" ds:itemID="{3CB3DFB2-2968-44C5-A3A2-A9A8C07ECF2B}">
-  <ds:schemaRefs>
-    <ds:schemaRef ds:uri="http://schemas.microsoft.com/sharepoint/v3/contenttype/forms"/>
-  </ds:schemaRefs>
-</ds:datastoreItem>
+<file path=customXml/item3.xml><?xml version="1.0" encoding="utf-8"?>
+<?mso-contentType ?>
+<FormTemplates xmlns="http://schemas.microsoft.com/sharepoint/v3/contenttype/forms">
+  <Display>DocumentLibraryForm</Display>
+  <Edit>DocumentLibraryForm</Edit>
+  <New>DocumentLibraryForm</New>
+</FormTemplates>
 </file>
 
-<file path=customXml/itemProps3.xml><?xml version="1.0" encoding="utf-8"?>
-<ds:datastoreItem xmlns:ds="http://schemas.openxmlformats.org/officeDocument/2006/customXml" ds:itemID="{3743C5DC-131F-4B4B-B7AB-6C0C2A2F462A}">
+<file path=customXml/itemProps1.xml><?xml version="1.0" encoding="utf-8"?>
+<ds:datastoreItem xmlns:ds="http://schemas.openxmlformats.org/officeDocument/2006/customXml" ds:itemID="{BA8DDE7F-10A8-40C3-8C71-A75E1D379D23}">
   <ds:schemaRefs>
     <ds:schemaRef ds:uri="http://schemas.microsoft.com/office/2006/metadata/contentType"/>
     <ds:schemaRef ds:uri="http://schemas.microsoft.com/office/2006/metadata/properties/metaAttributes"/>
@@ -3744,6 +7357,24 @@
 </ds:datastoreItem>
 </file>
 
+<file path=customXml/itemProps2.xml><?xml version="1.0" encoding="utf-8"?>
+<ds:datastoreItem xmlns:ds="http://schemas.openxmlformats.org/officeDocument/2006/customXml" ds:itemID="{7D8F8091-8A28-4DFC-8D60-79DA775EE42D}">
+  <ds:schemaRefs>
+    <ds:schemaRef ds:uri="http://schemas.microsoft.com/office/2006/metadata/properties"/>
+    <ds:schemaRef ds:uri="http://schemas.microsoft.com/office/infopath/2007/PartnerControls"/>
+    <ds:schemaRef ds:uri="f336f4fe-8719-4ea2-b5d6-29b3a580aeb4"/>
+  </ds:schemaRefs>
+</ds:datastoreItem>
+</file>
+
+<file path=customXml/itemProps3.xml><?xml version="1.0" encoding="utf-8"?>
+<ds:datastoreItem xmlns:ds="http://schemas.openxmlformats.org/officeDocument/2006/customXml" ds:itemID="{3CB3DFB2-2968-44C5-A3A2-A9A8C07ECF2B}">
+  <ds:schemaRefs>
+    <ds:schemaRef ds:uri="http://schemas.microsoft.com/sharepoint/v3/contenttype/forms"/>
+  </ds:schemaRefs>
+</ds:datastoreItem>
+</file>
+
 <file path=docMetadata/LabelInfo.xml><?xml version="1.0" encoding="utf-8"?>
 <clbl:labelList xmlns:clbl="http://schemas.microsoft.com/office/2020/mipLabelMetadata">
   <clbl:label id="{fa22dce2-39a9-4bf4-a557-7a50b593b56a}" enabled="1" method="Privileged" siteId="{3e0088dc-0629-4ae6-aa8c-813e7a296f50}" contentBits="0" removed="0"/>

</xml_diff>